<commit_message>
Edited the story down by +-10%. It should be more cohesive now. I also removed most of the swearing as I don't think this story needs it. There is one f-bomb, though
</commit_message>
<xml_diff>
--- a/creative-writing/Desperate-Lullaby.docx
+++ b/creative-writing/Desperate-Lullaby.docx
@@ -6,10 +6,722 @@
       <w:pPr>
         <w:pStyle w:val="Title"/>
       </w:pPr>
+      <w:r>
+        <w:t>Desperate lullaby</w:t>
+      </w:r>
+    </w:p>
+    <w:p>
+      <w:pPr>
+        <w:ind w:firstLine="720"/>
+      </w:pPr>
+      <w:r>
+        <w:t>It was a rather arduous process: finding somewhere to die. One couldn’t make it too public – it wasn’t an exhibit</w:t>
+      </w:r>
+      <w:r>
+        <w:t>ion</w:t>
+      </w:r>
+      <w:r>
+        <w:t xml:space="preserve"> after all, but at the same time, one doesn’</w:t>
+      </w:r>
+      <w:r>
+        <w:t xml:space="preserve">t want it to be so private </w:t>
+      </w:r>
+      <w:r>
+        <w:t>so as</w:t>
+      </w:r>
+      <w:r>
+        <w:t xml:space="preserve"> to never be found. Christopher</w:t>
+      </w:r>
+      <w:r>
+        <w:t xml:space="preserve"> </w:t>
+      </w:r>
+      <w:r>
+        <w:t>wanted to leave this</w:t>
+      </w:r>
+      <w:r>
+        <w:t xml:space="preserve"> world, yes, but he did at least want this parents to have his body once he was gone. </w:t>
+      </w:r>
+    </w:p>
+    <w:p>
+      <w:pPr>
+        <w:ind w:firstLine="720"/>
+      </w:pPr>
+      <w:r>
+        <w:t xml:space="preserve">He thought about doing it in the lounge but no; it was too public. Besides, his landlady would probably find the body and Chris couldn’t stand the thought of that woman telling his mother that he was gone. </w:t>
+      </w:r>
+    </w:p>
+    <w:p>
+      <w:pPr>
+        <w:ind w:firstLine="720"/>
+      </w:pPr>
+      <w:r>
+        <w:t>He thought about doing it in his closet but that was too private. His roommates would</w:t>
+      </w:r>
+      <w:r>
+        <w:t xml:space="preserve"> probably</w:t>
+      </w:r>
+      <w:r>
+        <w:t xml:space="preserve"> </w:t>
+      </w:r>
+      <w:r>
+        <w:t>take their time to start looking</w:t>
+      </w:r>
+      <w:r>
+        <w:t xml:space="preserve">. </w:t>
+      </w:r>
+      <w:r>
+        <w:t>T</w:t>
+      </w:r>
+      <w:r>
+        <w:t>he smell</w:t>
+      </w:r>
+      <w:r>
+        <w:t xml:space="preserve"> eventually</w:t>
+      </w:r>
+      <w:r>
+        <w:t xml:space="preserve"> would alert them to where he was but, if he was honest, he didn’t want to have his body degenerate into</w:t>
+      </w:r>
+      <w:r>
+        <w:t xml:space="preserve"> a</w:t>
+      </w:r>
+      <w:r>
+        <w:t xml:space="preserve"> bloated, maggot-ridden sack of meat in the two weeks’ time it would take those </w:t>
+      </w:r>
+      <w:r>
+        <w:t>idiots</w:t>
+      </w:r>
+      <w:r>
+        <w:t xml:space="preserve"> to get their heads out of their asses. Or sooner depending on whether they wanted to get high with him or not.</w:t>
+      </w:r>
+    </w:p>
+    <w:p>
+      <w:pPr>
+        <w:ind w:firstLine="720"/>
+      </w:pPr>
+      <w:r>
+        <w:t>Gregory and Phillip. Ups</w:t>
+      </w:r>
+      <w:r>
+        <w:t>tanding names right? The fortunate</w:t>
+      </w:r>
+      <w:r>
+        <w:t xml:space="preserve"> sons of a banker and a doctor. They were just as big a part of him doing this as the </w:t>
+      </w:r>
+      <w:r>
+        <w:t>drugs were</w:t>
+      </w:r>
+      <w:r>
+        <w:t>. After all</w:t>
+      </w:r>
+      <w:r>
+        <w:t xml:space="preserve"> they had introduced him to it, offered to teach him how to fly. They’d helped turn his life into the perfect circle of</w:t>
+      </w:r>
+      <w:r>
+        <w:t xml:space="preserve"> doom that it was and now they c</w:t>
+      </w:r>
+      <w:r>
+        <w:t xml:space="preserve">ouldn’t look him in the eye anymore. When they left the house that </w:t>
+      </w:r>
+      <w:r>
+        <w:t>morning</w:t>
+      </w:r>
+      <w:r>
+        <w:t xml:space="preserve">, Chris literally could not make it down the stairs without help but even through that haze he could tell they’d given up on him too. Just like his supervisor, just like his parents and just like Chris himself. For now </w:t>
+      </w:r>
+      <w:r>
+        <w:t>he</w:t>
+      </w:r>
+      <w:r>
+        <w:t xml:space="preserve"> would take ownership of the one thing his had left. His death.</w:t>
+      </w:r>
+    </w:p>
+    <w:p>
+      <w:pPr>
+        <w:ind w:firstLine="720"/>
+      </w:pPr>
+      <w:r>
+        <w:t xml:space="preserve">Of course there was the question of how he was going to do it. His first thought had been an overdose of prescriptions </w:t>
+      </w:r>
+      <w:r>
+        <w:t>-</w:t>
+      </w:r>
+      <w:r>
+        <w:t xml:space="preserve"> that would be too darkly ironic</w:t>
+      </w:r>
+      <w:r>
+        <w:t xml:space="preserve"> even for his taste</w:t>
+      </w:r>
+      <w:r>
+        <w:t xml:space="preserve"> </w:t>
+      </w:r>
+      <w:r>
+        <w:t xml:space="preserve">- </w:t>
+      </w:r>
+      <w:r>
+        <w:t>besides</w:t>
+      </w:r>
+      <w:r>
+        <w:t xml:space="preserve"> he was always more theatrical than </w:t>
+      </w:r>
+      <w:r>
+        <w:t>curling up in an attic and taking a fistful of pills</w:t>
+      </w:r>
+      <w:r>
+        <w:t xml:space="preserve">, why should his death change anything? He bounced back and forth between slitting his wrists and straight-up hanging himself. He liked the latter more, just as long as his </w:t>
+      </w:r>
+      <w:r>
+        <w:t>throat</w:t>
+      </w:r>
+      <w:r>
+        <w:t xml:space="preserve"> snapped cleanly, he didn’t like the idea of choking with his neck half broken. Maybe he could just stab himself with a butcher knife or something? He would do an inventory and then decide from there.</w:t>
+      </w:r>
+    </w:p>
+    <w:p>
+      <w:pPr>
+        <w:ind w:firstLine="720"/>
+      </w:pPr>
+      <w:r>
+        <w:t>Plath once wrote: “</w:t>
+      </w:r>
+      <w:r>
+        <w:t xml:space="preserve">Dying </w:t>
+      </w:r>
+      <w:r>
+        <w:t>is an art, like everything else.</w:t>
+      </w:r>
+      <w:r>
+        <w:t xml:space="preserve"> /</w:t>
+      </w:r>
+      <w:r>
+        <w:t xml:space="preserve"> I do it exceptionally well.</w:t>
+      </w:r>
+      <w:r>
+        <w:t xml:space="preserve"> /</w:t>
+      </w:r>
+      <w:r>
+        <w:t xml:space="preserve"> I do it so it feels like hell. </w:t>
+      </w:r>
+      <w:r>
+        <w:t xml:space="preserve">/ </w:t>
+      </w:r>
+      <w:r>
+        <w:t xml:space="preserve">I do it so it feels real. </w:t>
+      </w:r>
+      <w:r>
+        <w:t xml:space="preserve">/ </w:t>
+      </w:r>
+      <w:r>
+        <w:t>I guess</w:t>
+      </w:r>
+      <w:r>
+        <w:t xml:space="preserve"> you could say I’ve a call”</w:t>
+      </w:r>
+      <w:r>
+        <w:t>.</w:t>
+      </w:r>
+    </w:p>
+    <w:p>
+      <w:pPr>
+        <w:ind w:firstLine="720"/>
+      </w:pPr>
+      <w:r>
+        <w:t xml:space="preserve">Well he had a call alright. </w:t>
+      </w:r>
+      <w:r>
+        <w:t>And h</w:t>
+      </w:r>
+      <w:r>
+        <w:t xml:space="preserve">e was going to greet the reaper in style. </w:t>
+      </w:r>
+      <w:r>
+        <w:t>H</w:t>
+      </w:r>
+      <w:r>
+        <w:t>i</w:t>
+      </w:r>
+      <w:r>
+        <w:t>s death was going to be the brand</w:t>
+      </w:r>
+      <w:r>
+        <w:t xml:space="preserve"> of excellent that his life should have been. The universe had denied him a good life when it sent the Kramer twin</w:t>
+      </w:r>
+      <w:r>
+        <w:t>s into it, so he sure as</w:t>
+      </w:r>
+      <w:r>
+        <w:t xml:space="preserve"> hell was going to have a good death. Chris was going make h</w:t>
+      </w:r>
+      <w:r>
+        <w:t>is demise into the</w:t>
+      </w:r>
+      <w:r>
+        <w:t xml:space="preserve"> </w:t>
+      </w:r>
+      <w:r>
+        <w:t>Sistine</w:t>
+      </w:r>
+      <w:r>
+        <w:t xml:space="preserve"> Chapel of suicides.</w:t>
+      </w:r>
+    </w:p>
+    <w:p>
+      <w:pPr>
+        <w:ind w:firstLine="720"/>
+      </w:pPr>
+      <w:r>
+        <w:lastRenderedPageBreak/>
+        <w:t xml:space="preserve">When he was younger, he’d been a stead-fast believer in destiny. ‘Nothing is an accident’ he would say. ‘Everything happens for reason’ he would repeat. Now he wasn’t so sure. The thing was: if everything </w:t>
+      </w:r>
+      <w:r>
+        <w:t>was meant to be</w:t>
+      </w:r>
+      <w:r>
+        <w:t xml:space="preserve"> then what did that mean for him? The way Chris saw it, there were two ways it could work: either the universe didn’t </w:t>
+      </w:r>
+      <w:r>
+        <w:t>care</w:t>
+      </w:r>
+      <w:r>
+        <w:t xml:space="preserve"> about anyone or it was a malevolent entity that uplifted the few and spat on the rest. He didn’t know which one he hated more. Either way Chris was tired of getting spat on by circumstance. The drugs, the debt, the alcohol. None of it came here with him. But it was his baggage now. At least until he quit this stupid game.</w:t>
+      </w:r>
+    </w:p>
+    <w:p>
+      <w:pPr>
+        <w:ind w:firstLine="720"/>
+      </w:pPr>
+      <w:r>
+        <w:t>It was midnight when C</w:t>
+      </w:r>
+      <w:r>
+        <w:t xml:space="preserve">hris started rifling through the drawers, unpacking and repacking them. Looking for signs of anything that could be of use. He laid out </w:t>
+      </w:r>
+      <w:r>
+        <w:t>his fi</w:t>
+      </w:r>
+      <w:r>
+        <w:t>n</w:t>
+      </w:r>
+      <w:r>
+        <w:t>d</w:t>
+      </w:r>
+      <w:r>
+        <w:t>ings</w:t>
+      </w:r>
+      <w:r>
+        <w:t xml:space="preserve"> on the kitchen table: a</w:t>
+      </w:r>
+      <w:r>
+        <w:t xml:space="preserve"> bottle of Jack Black, a chef’s knife, a wine opener, a tie and a letter. </w:t>
+      </w:r>
+    </w:p>
+    <w:p>
+      <w:pPr>
+        <w:ind w:firstLine="720"/>
+      </w:pPr>
+      <w:r>
+        <w:t>The bottle was still half full. He could</w:t>
+      </w:r>
+      <w:r>
+        <w:t xml:space="preserve"> always</w:t>
+      </w:r>
+      <w:r>
+        <w:t xml:space="preserve"> crack it</w:t>
+      </w:r>
+      <w:r>
+        <w:t xml:space="preserve"> over his head and stab himself.</w:t>
+      </w:r>
+      <w:r>
+        <w:t xml:space="preserve"> Well he’d finish the damn thing first </w:t>
+      </w:r>
+      <w:r>
+        <w:t xml:space="preserve">– one didn’t waste </w:t>
+      </w:r>
+      <w:r>
+        <w:t>alcohol</w:t>
+      </w:r>
+      <w:r>
+        <w:t xml:space="preserve"> </w:t>
+      </w:r>
+      <w:r>
+        <w:t xml:space="preserve">- </w:t>
+      </w:r>
+      <w:r>
+        <w:t>and m</w:t>
+      </w:r>
+      <w:r>
+        <w:t>aybe take a hit</w:t>
+      </w:r>
+      <w:r>
+        <w:t xml:space="preserve"> just</w:t>
+      </w:r>
+      <w:r>
+        <w:t xml:space="preserve"> to calm his nerves. Actually no. This </w:t>
+      </w:r>
+      <w:r>
+        <w:t xml:space="preserve">was a bad </w:t>
+      </w:r>
+      <w:r>
+        <w:t xml:space="preserve">plan. The knife could work but it was more of a last resort, in case nothing took his fancy. </w:t>
+      </w:r>
+    </w:p>
+    <w:p>
+      <w:pPr>
+        <w:ind w:firstLine="720"/>
+      </w:pPr>
+      <w:r>
+        <w:t xml:space="preserve">The letter was probably the university looking </w:t>
+      </w:r>
+      <w:r>
+        <w:t>for their money, or one of the credit card c</w:t>
+      </w:r>
+      <w:r>
+        <w:t>ompanies, or</w:t>
+      </w:r>
+      <w:r>
+        <w:t xml:space="preserve"> the</w:t>
+      </w:r>
+      <w:r>
+        <w:t xml:space="preserve"> landlady – actually no</w:t>
+      </w:r>
+      <w:r>
+        <w:t xml:space="preserve"> she would just yell </w:t>
+      </w:r>
+      <w:r>
+        <w:t>at him in person</w:t>
+      </w:r>
+      <w:r>
+        <w:t xml:space="preserve">. He </w:t>
+      </w:r>
+      <w:r>
+        <w:t>entertained the idea</w:t>
+      </w:r>
+      <w:r>
+        <w:t xml:space="preserve"> </w:t>
+      </w:r>
+      <w:r>
+        <w:t>of getting</w:t>
+      </w:r>
+      <w:r>
+        <w:t xml:space="preserve"> naked and hang</w:t>
+      </w:r>
+      <w:r>
+        <w:t>ing</w:t>
+      </w:r>
+      <w:r>
+        <w:t xml:space="preserve"> himsel</w:t>
+      </w:r>
+      <w:r>
+        <w:t>f from</w:t>
+      </w:r>
+      <w:r>
+        <w:t xml:space="preserve"> </w:t>
+      </w:r>
+      <w:r>
+        <w:t>her</w:t>
+      </w:r>
+      <w:r>
+        <w:t xml:space="preserve"> balcony. The Vitruvian man: hanging edition. </w:t>
+      </w:r>
+      <w:r>
+        <w:t>T</w:t>
+      </w:r>
+      <w:r>
+        <w:t>hat would be a good ‘fuck you’ to her and her incessant whining.</w:t>
+      </w:r>
+    </w:p>
+    <w:p>
+      <w:pPr>
+        <w:ind w:firstLine="720"/>
+      </w:pPr>
+      <w:r>
+        <w:t xml:space="preserve">The tie was his best shot. It was the one thing </w:t>
+      </w:r>
+      <w:r>
+        <w:t xml:space="preserve">that still had value to him. </w:t>
+      </w:r>
+      <w:r>
+        <w:t>The</w:t>
+      </w:r>
+      <w:r>
+        <w:t xml:space="preserve"> red and gold stripes had seen him through the b</w:t>
+      </w:r>
+      <w:r>
+        <w:t>est 5 years of his life. And</w:t>
+      </w:r>
+      <w:r>
+        <w:t xml:space="preserve"> they would see him through the end of it. </w:t>
+      </w:r>
+      <w:r>
+        <w:t>Now the question shifted</w:t>
+      </w:r>
+      <w:r>
+        <w:t xml:space="preserve"> back to where.</w:t>
+      </w:r>
+    </w:p>
+    <w:p>
+      <w:pPr>
+        <w:ind w:firstLine="720"/>
+      </w:pPr>
+      <w:r>
+        <w:t>Christopher Lowell stood in front of his bedroom mirror and looked at himself. He scarcely needed the thing anymore. Straighten out both sides to the right length</w:t>
+      </w:r>
+      <w:r>
+        <w:t xml:space="preserve">, cross the two then loop them around - he </w:t>
+      </w:r>
+      <w:r>
+        <w:t>was careful to avoid</w:t>
+      </w:r>
+      <w:r>
+        <w:t xml:space="preserve"> the</w:t>
+      </w:r>
+      <w:r>
+        <w:t xml:space="preserve"> four-in-hand-knot. After a few seconds he landed u</w:t>
+      </w:r>
+      <w:r>
+        <w:t>p exactly where he wanted to be:</w:t>
+      </w:r>
+      <w:r>
+        <w:t xml:space="preserve"> with </w:t>
+      </w:r>
+      <w:r>
+        <w:t>the same</w:t>
+      </w:r>
+      <w:r>
+        <w:t xml:space="preserve"> </w:t>
+      </w:r>
+      <w:r>
+        <w:t>Windsor knot that he had tied for 5 years, the very knot that would end him.</w:t>
+      </w:r>
+      <w:r>
+        <w:t xml:space="preserve">  What had his father called ties</w:t>
+      </w:r>
+      <w:r>
+        <w:t xml:space="preserve">? </w:t>
+      </w:r>
+      <w:r>
+        <w:t>‘</w:t>
+      </w:r>
+      <w:r>
+        <w:t>Little nooses</w:t>
+      </w:r>
+      <w:r>
+        <w:t>’</w:t>
+      </w:r>
+      <w:r>
+        <w:t>. The irony was too delicious for Chris not to throw his head back and laugh.</w:t>
+      </w:r>
+    </w:p>
+    <w:p>
+      <w:pPr>
+        <w:ind w:firstLine="720"/>
+      </w:pPr>
+      <w:r>
+        <w:t xml:space="preserve">As he </w:t>
+      </w:r>
+      <w:r>
+        <w:t>stood in front of the mirror</w:t>
+      </w:r>
+      <w:r>
+        <w:t>, he could</w:t>
+      </w:r>
+      <w:r>
+        <w:t>n’t</w:t>
+      </w:r>
+      <w:r>
+        <w:t xml:space="preserve"> stop looking at the tie. </w:t>
+      </w:r>
+      <w:r>
+        <w:t>The vivacity of the red and gold</w:t>
+      </w:r>
+      <w:r>
+        <w:t xml:space="preserve"> </w:t>
+      </w:r>
+      <w:r>
+        <w:t xml:space="preserve">seemed to make the object come to life. </w:t>
+      </w:r>
+      <w:r>
+        <w:t>It represented good memories, happier times. The damn thing felt as though it was burning his neck. The proverbial cross placed on a vampire. He w</w:t>
+      </w:r>
+      <w:r>
+        <w:t>anted so desperately to use it</w:t>
+      </w:r>
+      <w:r>
+        <w:t>, to allow it</w:t>
+      </w:r>
+      <w:r>
+        <w:t xml:space="preserve"> to</w:t>
+      </w:r>
+      <w:r>
+        <w:t xml:space="preserve"> help him enter the blackness that held eternal sleep</w:t>
+      </w:r>
+      <w:r>
+        <w:t>,</w:t>
+      </w:r>
+      <w:r>
+        <w:t xml:space="preserve"> but he could not. It would not let his eyes go.</w:t>
+      </w:r>
+    </w:p>
+    <w:p>
+      <w:pPr>
+        <w:ind w:firstLine="720"/>
+      </w:pPr>
+      <w:r>
+        <w:t>Chris turned the tie around his neck, the knot</w:t>
+      </w:r>
+      <w:r>
+        <w:t xml:space="preserve"> now</w:t>
+      </w:r>
+      <w:r>
+        <w:t xml:space="preserve"> facing away from him</w:t>
+      </w:r>
+      <w:r>
+        <w:t>, and tightened it until he could barely breathe. This was</w:t>
+      </w:r>
+      <w:r>
+        <w:t xml:space="preserve"> his</w:t>
+      </w:r>
+      <w:r>
+        <w:t xml:space="preserve"> childhood</w:t>
+      </w:r>
+      <w:r>
+        <w:t xml:space="preserve"> wrapped around his throat, the penance for his adult life thus far. Yet it was that childhood and the purity of the memories associated with it that made him think.</w:t>
+      </w:r>
+    </w:p>
+    <w:p>
+      <w:pPr>
+        <w:ind w:firstLine="720"/>
+      </w:pPr>
+      <w:r>
+        <w:t>He hadn’t been honest with himself</w:t>
+      </w:r>
+      <w:r>
+        <w:t>. I</w:t>
+      </w:r>
+      <w:r>
+        <w:t>t wasn’t the Kramers or his parents or the landlady</w:t>
+      </w:r>
+      <w:r>
+        <w:t xml:space="preserve"> or the universe</w:t>
+      </w:r>
+      <w:r>
+        <w:t xml:space="preserve"> that he really hated. </w:t>
+      </w:r>
+      <w:r>
+        <w:t>They didn’t</w:t>
+      </w:r>
+      <w:r>
+        <w:t xml:space="preserve"> deserve his punishment. They didn’t deserve him wielding his death as a weapon to coerce them into guilt. Well maybe the landlady did - that woman</w:t>
+      </w:r>
+      <w:r>
+        <w:t xml:space="preserve"> was</w:t>
+      </w:r>
+      <w:r>
+        <w:t xml:space="preserve"> a</w:t>
+      </w:r>
+      <w:r>
+        <w:t xml:space="preserve"> </w:t>
+      </w:r>
+      <w:r>
+        <w:t>cackling</w:t>
+      </w:r>
+      <w:r>
+        <w:t xml:space="preserve"> w</w:t>
+      </w:r>
+      <w:r>
+        <w:t xml:space="preserve">itch who </w:t>
+      </w:r>
+      <w:r>
+        <w:lastRenderedPageBreak/>
+        <w:t>lived to make his life</w:t>
+      </w:r>
+      <w:r>
+        <w:t xml:space="preserve"> miserable</w:t>
+      </w:r>
+      <w:r>
+        <w:t xml:space="preserve"> – okay</w:t>
+      </w:r>
+      <w:r>
+        <w:t xml:space="preserve"> fine,</w:t>
+      </w:r>
+      <w:r>
+        <w:t xml:space="preserve"> he was still being</w:t>
+      </w:r>
+      <w:r>
+        <w:t xml:space="preserve"> too</w:t>
+      </w:r>
+      <w:r>
+        <w:t xml:space="preserve"> harsh</w:t>
+      </w:r>
+      <w:r>
+        <w:t>.</w:t>
+      </w:r>
+      <w:r>
+        <w:t xml:space="preserve"> </w:t>
+      </w:r>
+      <w:r>
+        <w:t xml:space="preserve">Rather </w:t>
+      </w:r>
+      <w:r>
+        <w:t>the problem</w:t>
+      </w:r>
+      <w:r>
+        <w:t xml:space="preserve"> was deeper and</w:t>
+      </w:r>
+      <w:r>
+        <w:t xml:space="preserve"> more int</w:t>
+      </w:r>
+      <w:r>
+        <w:t xml:space="preserve">ernal. </w:t>
+      </w:r>
+      <w:r>
+        <w:t>I</w:t>
+      </w:r>
+      <w:r>
+        <w:t>t</w:t>
+      </w:r>
+      <w:r>
+        <w:t xml:space="preserve"> existed </w:t>
+      </w:r>
+      <w:r>
+        <w:t>beyond his blood, his</w:t>
+      </w:r>
+      <w:r>
+        <w:t xml:space="preserve"> bones and</w:t>
+      </w:r>
+      <w:r>
+        <w:t xml:space="preserve"> even</w:t>
+      </w:r>
+      <w:r>
+        <w:t xml:space="preserve"> </w:t>
+      </w:r>
+      <w:r>
+        <w:t xml:space="preserve">the </w:t>
+      </w:r>
+      <w:r>
+        <w:t xml:space="preserve">control room of his </w:t>
+      </w:r>
+      <w:r>
+        <w:t>mind</w:t>
+      </w:r>
+      <w:r>
+        <w:t xml:space="preserve">. </w:t>
+      </w:r>
+      <w:r>
+        <w:t>It was h</w:t>
+      </w:r>
+      <w:r>
+        <w:t xml:space="preserve">imself. Or whatever part of himself that had allowed his life to go to </w:t>
+      </w:r>
+      <w:r>
+        <w:t>hell</w:t>
+      </w:r>
+      <w:r>
+        <w:t>.</w:t>
+      </w:r>
       <w:bookmarkStart w:id="0" w:name="_GoBack"/>
       <w:bookmarkEnd w:id="0"/>
       <w:r>
-        <w:t>Desperate lullaby</w:t>
+        <w:t xml:space="preserve"> </w:t>
       </w:r>
     </w:p>
     <w:p>
@@ -17,25 +729,49 @@
         <w:ind w:firstLine="720"/>
       </w:pPr>
       <w:r>
-        <w:t>It was a rather arduous process: finding somewhere to die. One couldn’t make it too public – it wasn’t an exhibit</w:t>
-      </w:r>
-      <w:r>
-        <w:t>ion</w:t>
-      </w:r>
-      <w:r>
-        <w:t xml:space="preserve"> after all, but at the same time, one doesn’</w:t>
-      </w:r>
-      <w:r>
-        <w:t xml:space="preserve">t want it to be so private </w:t>
-      </w:r>
-      <w:r>
-        <w:t>so as</w:t>
-      </w:r>
-      <w:r>
-        <w:t xml:space="preserve"> to never be found. Christopher</w:t>
-      </w:r>
-      <w:r>
-        <w:t xml:space="preserve"> wanted to leave this Godforsaken world, yes, but he did at least want this parents to have his body once he was gone. </w:t>
+        <w:t>He looked in the mirror. He was</w:t>
+      </w:r>
+      <w:r>
+        <w:t xml:space="preserve"> only </w:t>
+      </w:r>
+      <w:r>
+        <w:t>3</w:t>
+      </w:r>
+      <w:r>
+        <w:t>0</w:t>
+      </w:r>
+      <w:r>
+        <w:t xml:space="preserve">. </w:t>
+      </w:r>
+      <w:r>
+        <w:t>H</w:t>
+      </w:r>
+      <w:r>
+        <w:t>e had been old enough to enter the world but</w:t>
+      </w:r>
+      <w:r>
+        <w:t xml:space="preserve"> young</w:t>
+      </w:r>
+      <w:r>
+        <w:t xml:space="preserve"> and stupid enough to get himself saddled with a drug addiction, m</w:t>
+      </w:r>
+      <w:r>
+        <w:t>ounting debt and</w:t>
+      </w:r>
+      <w:r>
+        <w:t xml:space="preserve"> no money to pay that</w:t>
+      </w:r>
+      <w:r>
+        <w:t xml:space="preserve"> off</w:t>
+      </w:r>
+      <w:r>
+        <w:t xml:space="preserve"> with. </w:t>
+      </w:r>
+      <w:r>
+        <w:t>It was hopeless.</w:t>
+      </w:r>
+      <w:r>
+        <w:t xml:space="preserve"> </w:t>
       </w:r>
     </w:p>
     <w:p>
@@ -43,7 +779,73 @@
         <w:ind w:firstLine="720"/>
       </w:pPr>
       <w:r>
-        <w:t xml:space="preserve">He thought about doing it in the lounge but no; it was too public. Besides, his landlady would probably find the body and Chris couldn’t stand the thought of that woman telling his mother that he was gone. </w:t>
+        <w:t xml:space="preserve">But the tie around his neck reminded him that life had not always been this way and maybe it need not be this way forever. </w:t>
+      </w:r>
+      <w:r>
+        <w:t>Chris</w:t>
+      </w:r>
+      <w:r>
+        <w:t xml:space="preserve"> scanned his brain</w:t>
+      </w:r>
+      <w:r>
+        <w:t>, trying to put that</w:t>
+      </w:r>
+      <w:r>
+        <w:t xml:space="preserve"> degree to use for once. A</w:t>
+      </w:r>
+      <w:r>
+        <w:t xml:space="preserve">fter a second </w:t>
+      </w:r>
+      <w:r>
+        <w:t>he came up with it</w:t>
+      </w:r>
+      <w:r>
+        <w:t xml:space="preserve">: </w:t>
+      </w:r>
+      <w:r>
+        <w:t>“</w:t>
+      </w:r>
+      <w:r>
+        <w:t>It’s</w:t>
+      </w:r>
+      <w:r>
+        <w:t xml:space="preserve"> the th</w:t>
+      </w:r>
+      <w:r>
+        <w:t xml:space="preserve">eatrical/ </w:t>
+      </w:r>
+      <w:r>
+        <w:t>comeback in broad day</w:t>
+      </w:r>
+      <w:r>
+        <w:t>/</w:t>
+      </w:r>
+      <w:r>
+        <w:t xml:space="preserve"> </w:t>
+      </w:r>
+      <w:r>
+        <w:t>to the same place, the same face, the same brute</w:t>
+      </w:r>
+      <w:r>
+        <w:t>/ amused shout:</w:t>
+      </w:r>
+      <w:r>
+        <w:t>/</w:t>
+      </w:r>
+      <w:r>
+        <w:t xml:space="preserve"> </w:t>
+      </w:r>
+      <w:r>
+        <w:t>‘</w:t>
+      </w:r>
+      <w:r>
+        <w:t>A miracle!</w:t>
+      </w:r>
+      <w:r>
+        <w:t>’</w:t>
+      </w:r>
+      <w:r>
+        <w:t xml:space="preserve"> That knocks me out.”</w:t>
       </w:r>
     </w:p>
     <w:p>
@@ -51,13 +853,46 @@
         <w:ind w:firstLine="720"/>
       </w:pPr>
       <w:r>
-        <w:t>He thought about doing it in his closet but that was too private. His roommates would only start looking for him after a few days, once they woke the hell up or if they needed him to get them some more quality shit from his dealer. Well come to think of it, the smell would alert them to where he was but, if he was honest, he didn’t want to have his body degenerate into</w:t>
-      </w:r>
-      <w:r>
-        <w:t xml:space="preserve"> a</w:t>
-      </w:r>
-      <w:r>
-        <w:t xml:space="preserve"> bloated, maggot-ridden sack of decaying meat in the two weeks’ time it would take those fuck-wits to get their heads out of their asses. Or sooner depending on whether they wanted to get high with him or not.</w:t>
+        <w:t>Maybe he would die today. But</w:t>
+      </w:r>
+      <w:r>
+        <w:t xml:space="preserve"> not</w:t>
+      </w:r>
+      <w:r>
+        <w:t xml:space="preserve"> in the way that he had intended.</w:t>
+      </w:r>
+      <w:r>
+        <w:t xml:space="preserve"> He could make this into his </w:t>
+      </w:r>
+      <w:r>
+        <w:t xml:space="preserve">theatrical comeback to the same </w:t>
+      </w:r>
+      <w:r>
+        <w:t>house</w:t>
+      </w:r>
+      <w:r>
+        <w:t xml:space="preserve">, the same situation and the </w:t>
+      </w:r>
+      <w:r>
+        <w:t>same life but be different in h</w:t>
+      </w:r>
+      <w:r>
+        <w:t>imself. He could remake himself. But firs</w:t>
+      </w:r>
+      <w:r>
+        <w:t>t</w:t>
+      </w:r>
+      <w:r>
+        <w:t xml:space="preserve"> the needed help</w:t>
+      </w:r>
+      <w:r>
+        <w:t xml:space="preserve"> from one last </w:t>
+      </w:r>
+      <w:r>
+        <w:t>contact</w:t>
+      </w:r>
+      <w:r>
+        <w:t>.</w:t>
       </w:r>
     </w:p>
     <w:p>
@@ -65,27 +900,13 @@
         <w:ind w:firstLine="720"/>
       </w:pPr>
       <w:r>
-        <w:t xml:space="preserve">Gregory and Phillip. Upstanding names right? The fortune sons of a banker and a doctor. They were </w:t>
-      </w:r>
-      <w:proofErr w:type="gramStart"/>
-      <w:r>
-        <w:t>just</w:t>
-      </w:r>
-      <w:proofErr w:type="gramEnd"/>
-      <w:r>
-        <w:t xml:space="preserve"> as big a part of him doing this as the sugar was. After all, they had introduced him to it, offered to teach him how to fly. They’d helped turn his life into the perfect circle of doom that it was and now they wouldn’t look him in the eye anymore. When they left the house that </w:t>
-      </w:r>
-      <w:r>
-        <w:t>morning</w:t>
-      </w:r>
-      <w:r>
-        <w:t xml:space="preserve">, Chris literally could not make it down the stairs without help but even through that haze he could tell they’d given up on him too. Just like his supervisor, just like his parents and just like Chris himself. For now </w:t>
-      </w:r>
-      <w:r>
-        <w:t>he</w:t>
-      </w:r>
-      <w:r>
-        <w:t xml:space="preserve"> would take ownership of the one thing his had left. His death.</w:t>
+        <w:t xml:space="preserve">Christopher rummaged through the house and </w:t>
+      </w:r>
+      <w:r>
+        <w:t>mustered</w:t>
+      </w:r>
+      <w:r>
+        <w:t xml:space="preserve"> up some loose change to use the payphone on the next street over.</w:t>
       </w:r>
     </w:p>
     <w:p>
@@ -93,620 +914,31 @@
         <w:ind w:firstLine="720"/>
       </w:pPr>
       <w:r>
-        <w:t xml:space="preserve">Of course there was also the question of how he was going to do it. His first thought had been an overdose of prescriptions but that would be too darkly ironic for him and he was always more theatrical than that, why should his death change anything? He bounced back and forth between slitting his wrists and straight-up hanging himself. He liked the latter more, just as long as his </w:t>
-      </w:r>
-      <w:r>
-        <w:t>throat</w:t>
-      </w:r>
-      <w:r>
-        <w:t xml:space="preserve"> snapped cleanly, he didn’t like the idea of choking with his neck half broken. Maybe he could just stab himself with a butcher knife or something? He would do an inventory and then decide from there.</w:t>
+        <w:t>“Hi.</w:t>
+      </w:r>
+      <w:r>
+        <w:t>” Chris muttered</w:t>
+      </w:r>
+      <w:r>
+        <w:t xml:space="preserve">. </w:t>
+      </w:r>
+      <w:r>
+        <w:t>“</w:t>
+      </w:r>
+      <w:r>
+        <w:t>Is Pastor</w:t>
+      </w:r>
+      <w:r>
+        <w:t xml:space="preserve"> Lowell available?”</w:t>
+      </w:r>
+      <w:r>
+        <w:t xml:space="preserve"> </w:t>
       </w:r>
     </w:p>
     <w:p>
       <w:pPr>
         <w:ind w:firstLine="720"/>
       </w:pPr>
-      <w:r>
-        <w:t xml:space="preserve">Plath once wrote: ’Dying </w:t>
-      </w:r>
-      <w:r>
-        <w:t>is an art, like everything else.</w:t>
-      </w:r>
-      <w:r>
-        <w:t xml:space="preserve"> I do it exceptionally well. I do it so it feels like hell. I do it so it feels real. I guess you could say that I’ve a call’.</w:t>
-      </w:r>
-    </w:p>
-    <w:p>
-      <w:pPr>
-        <w:ind w:firstLine="720"/>
-      </w:pPr>
-      <w:r>
-        <w:t xml:space="preserve">Well he had a call alright. It was time to make his rendezvous with Death. And he was going to greet the reaper in style. See his death was going to be the kind of excellent that his life should have been. The universe had denied him a good life when it sent the Kramer twins into it, so he sure as fucking hell was going to have a good death. Chris was going make his demise into the motherfucking </w:t>
-      </w:r>
-      <w:r>
-        <w:t>Sistine</w:t>
-      </w:r>
-      <w:r>
-        <w:t xml:space="preserve"> Chapel of suicides.</w:t>
-      </w:r>
-    </w:p>
-    <w:p>
-      <w:pPr>
-        <w:ind w:firstLine="720"/>
-      </w:pPr>
-      <w:r>
-        <w:lastRenderedPageBreak/>
-        <w:t>When he was younger, he’d been a stead-fast believer in destiny. ‘Nothing is an accident’ he would say. ‘Everything happens for reason’ he would repeat. Now he wasn’t so sure. The thing was: if everything really happened for a reason then what did that mean for the sufferers? What did that mean for him? The way Chris saw it, there were two ways it could work: either the universe didn’t give a shit about anyone or it was a malevolent entity that uplifted the few and spat on the rest. He didn’t know which one he hated more. Either way Chris was tired of getting spat on by circumstance. The drugs, the debt, the alcohol. None of it came here with him. But it was his baggage now. At least until he quit this stupid game.</w:t>
-      </w:r>
-    </w:p>
-    <w:p>
-      <w:pPr>
-        <w:ind w:firstLine="720"/>
-      </w:pPr>
-      <w:r>
-        <w:t>It was midnight when C</w:t>
-      </w:r>
-      <w:r>
-        <w:t xml:space="preserve">hris started rifling through the drawers, unpacking and repacking them. Looking for signs of anything that could be of use. He laid out everything he found on the kitchen table. A bottle of Jack Black, a chef’s knife, a wine opener, a tie and a letter. </w:t>
-      </w:r>
-    </w:p>
-    <w:p>
-      <w:pPr>
-        <w:ind w:firstLine="720"/>
-      </w:pPr>
-      <w:r>
-        <w:t>The bottle was still half full. He could</w:t>
-      </w:r>
-      <w:r>
-        <w:t xml:space="preserve"> always</w:t>
-      </w:r>
-      <w:r>
-        <w:t xml:space="preserve"> crack it over his head and stab himself? Well he’d finish the damn thing first </w:t>
-      </w:r>
-      <w:r>
-        <w:t>– one didn’t waste good alcohol</w:t>
-      </w:r>
-      <w:r>
-        <w:t xml:space="preserve"> </w:t>
-      </w:r>
-      <w:r>
-        <w:t xml:space="preserve">- </w:t>
-      </w:r>
-      <w:r>
-        <w:t xml:space="preserve">and maybe take a hit of sugar as well to calm his nerves. Actually no. This plan was too messy. The knife could work but it was more of a last resort, in case nothing took his fancy. </w:t>
-      </w:r>
-    </w:p>
-    <w:p>
-      <w:pPr>
-        <w:ind w:firstLine="720"/>
-      </w:pPr>
-      <w:r>
-        <w:t>The letter was probably the university looking for their money, or one of the Credit Card Companies, or</w:t>
-      </w:r>
-      <w:r>
-        <w:t xml:space="preserve"> the</w:t>
-      </w:r>
-      <w:r>
-        <w:t xml:space="preserve"> landlady – actually no, she would just yell in his face for that. He had half a mind to get naked and hang himself from the landlady’s balcony. The Vitruvian man: hanging edition. At least that would be a good ‘fuck you’ to her and her incessant whining.</w:t>
-      </w:r>
-    </w:p>
-    <w:p>
-      <w:pPr>
-        <w:ind w:firstLine="720"/>
-      </w:pPr>
-      <w:r>
-        <w:t xml:space="preserve">The tie was his best shot. It was the one thing </w:t>
-      </w:r>
-      <w:r>
-        <w:t>that still had value to him. It</w:t>
-      </w:r>
-      <w:r>
-        <w:t>s red and gold stripes had seen him through the best 5 years of his life. And now they would see him through the end of it. It was decided. Now the question went back to where.</w:t>
-      </w:r>
-    </w:p>
-    <w:p>
-      <w:pPr>
-        <w:ind w:firstLine="720"/>
-      </w:pPr>
-      <w:r>
-        <w:t>Christopher Lowell stood in front of his bedroom mirror and looked at himself. He scarcely needed the thing anymore, his hands worked automatically. Straighten out both sides to the right length</w:t>
-      </w:r>
-      <w:r>
-        <w:t xml:space="preserve">, cross the two then loop them around - he didn’t want to end up with a four-in-hand-knot. After a few seconds he landed up exactly where he wanted to be. In front of the mirror with </w:t>
-      </w:r>
-      <w:r>
-        <w:t>the same</w:t>
-      </w:r>
-      <w:r>
-        <w:t xml:space="preserve"> </w:t>
-      </w:r>
-      <w:r>
-        <w:t>Windsor knot around his neck that he had tied for 5 years, the very knot that would end him.  W</w:t>
-      </w:r>
-      <w:r>
-        <w:t xml:space="preserve">hat had his father called these? </w:t>
-      </w:r>
-      <w:r>
-        <w:t>‘</w:t>
-      </w:r>
-      <w:r>
-        <w:t>Little nooses</w:t>
-      </w:r>
-      <w:r>
-        <w:t>’</w:t>
-      </w:r>
-      <w:r>
-        <w:t>. The irony was too delicious for Chris not to throw his head back and laugh.</w:t>
-      </w:r>
-    </w:p>
-    <w:p>
-      <w:pPr>
-        <w:ind w:firstLine="720"/>
-      </w:pPr>
-      <w:r>
-        <w:t xml:space="preserve">As he </w:t>
-      </w:r>
-      <w:r>
-        <w:t>stood in front of the mirror</w:t>
-      </w:r>
-      <w:r>
-        <w:t>, he could</w:t>
-      </w:r>
-      <w:r>
-        <w:t>n’t</w:t>
-      </w:r>
-      <w:r>
-        <w:t xml:space="preserve"> stop looking at the tie. </w:t>
-      </w:r>
-      <w:r>
-        <w:t xml:space="preserve">The vivacity of the red </w:t>
-      </w:r>
-      <w:r>
-        <w:t>and gold</w:t>
-      </w:r>
-      <w:r>
-        <w:t xml:space="preserve"> </w:t>
-      </w:r>
-      <w:r>
-        <w:t>seemed to make the object come to life.</w:t>
-      </w:r>
-      <w:r>
-        <w:t xml:space="preserve"> </w:t>
-      </w:r>
-      <w:r>
-        <w:t>It represented good memories, happier times. The damn thing felt as though it was burning his neck. The proverbial cross placed on a vampire. He w</w:t>
-      </w:r>
-      <w:r>
-        <w:t>anted so desperately to use it</w:t>
-      </w:r>
-      <w:r>
-        <w:t>, to allow it</w:t>
-      </w:r>
-      <w:r>
-        <w:t xml:space="preserve"> to</w:t>
-      </w:r>
-      <w:r>
-        <w:t xml:space="preserve"> help him enter the blackness that held eternal sleep but he could not. It would not let his eyes go.</w:t>
-      </w:r>
-    </w:p>
-    <w:p>
-      <w:pPr>
-        <w:ind w:firstLine="720"/>
-      </w:pPr>
-      <w:r>
-        <w:t>Chris</w:t>
-      </w:r>
-      <w:r>
-        <w:t xml:space="preserve"> </w:t>
-      </w:r>
-      <w:r>
-        <w:t>turned</w:t>
-      </w:r>
-      <w:r>
-        <w:t xml:space="preserve"> the tie around his neck, the knot</w:t>
-      </w:r>
-      <w:r>
-        <w:t xml:space="preserve"> now</w:t>
-      </w:r>
-      <w:r>
-        <w:t xml:space="preserve"> facing away from him</w:t>
-      </w:r>
-      <w:r>
-        <w:t>, and tightened it until he could barely breathe. This was</w:t>
-      </w:r>
-      <w:r>
-        <w:t xml:space="preserve"> his</w:t>
-      </w:r>
-      <w:r>
-        <w:t xml:space="preserve"> childhood and his adolescence wrapped around his throat, the penance for his adult life thus far. Yet it was that childhood and the purity of the memories associated with it that made him think.</w:t>
-      </w:r>
-    </w:p>
-    <w:p>
-      <w:pPr>
-        <w:ind w:firstLine="720"/>
-      </w:pPr>
-      <w:r>
-        <w:lastRenderedPageBreak/>
-        <w:t>He hadn’t been honest with himself</w:t>
-      </w:r>
-      <w:r>
-        <w:t xml:space="preserve">, it wasn’t the </w:t>
-      </w:r>
-      <w:proofErr w:type="spellStart"/>
-      <w:r>
-        <w:t>Kramers</w:t>
-      </w:r>
-      <w:proofErr w:type="spellEnd"/>
-      <w:r>
-        <w:t xml:space="preserve"> or his parents or the landlady</w:t>
-      </w:r>
-      <w:r>
-        <w:t xml:space="preserve"> or the universe</w:t>
-      </w:r>
-      <w:r>
-        <w:t xml:space="preserve"> that he really hated. </w:t>
-      </w:r>
-      <w:r>
-        <w:t>They didn’t</w:t>
-      </w:r>
-      <w:r>
-        <w:t xml:space="preserve"> deserve his punishment. They didn’t deserve him wielding his death as a weapon to coerce them into guilt. Well maybe the landlady did - that woman</w:t>
-      </w:r>
-      <w:r>
-        <w:t xml:space="preserve"> was raving bitch who lived to make his life as miserable as possible</w:t>
-      </w:r>
-      <w:r>
-        <w:t>.</w:t>
-      </w:r>
-      <w:r>
-        <w:t xml:space="preserve"> </w:t>
-      </w:r>
-      <w:r>
-        <w:t>It wa</w:t>
-      </w:r>
-      <w:r>
-        <w:t>sn’t his skin either or his throat, either</w:t>
-      </w:r>
-      <w:r>
-        <w:t xml:space="preserve">. Rather </w:t>
-      </w:r>
-      <w:r>
-        <w:t>it was something deeper, more int</w:t>
-      </w:r>
-      <w:r>
-        <w:t>ernal. Something that existed passed the</w:t>
-      </w:r>
-      <w:r>
-        <w:t xml:space="preserve"> blood, the</w:t>
-      </w:r>
-      <w:r>
-        <w:t xml:space="preserve"> bones and</w:t>
-      </w:r>
-      <w:r>
-        <w:t xml:space="preserve"> beyond even</w:t>
-      </w:r>
-      <w:r>
-        <w:t xml:space="preserve"> </w:t>
-      </w:r>
-      <w:r>
-        <w:t xml:space="preserve">the </w:t>
-      </w:r>
-      <w:r>
-        <w:t xml:space="preserve">control room of his brain. </w:t>
-      </w:r>
-      <w:r>
-        <w:t>It was h</w:t>
-      </w:r>
-      <w:r>
-        <w:t xml:space="preserve">imself. Or whatever part of himself that had allowed his life to go to shit. </w:t>
-      </w:r>
-    </w:p>
-    <w:p>
-      <w:pPr>
-        <w:ind w:firstLine="720"/>
-      </w:pPr>
-      <w:r>
-        <w:t>He looked in the mirror. He was</w:t>
-      </w:r>
-      <w:r>
-        <w:t xml:space="preserve"> only 23</w:t>
-      </w:r>
-      <w:r>
-        <w:t xml:space="preserve">. </w:t>
-      </w:r>
-      <w:r>
-        <w:t>H</w:t>
-      </w:r>
-      <w:r>
-        <w:t>e had been old enough to enter the world but</w:t>
-      </w:r>
-      <w:r>
-        <w:t xml:space="preserve"> young</w:t>
-      </w:r>
-      <w:r>
-        <w:t xml:space="preserve"> and stupid enough to get himself saddled with a drug addiction, m</w:t>
-      </w:r>
-      <w:r>
-        <w:t>ounting debt, no money to pay that</w:t>
-      </w:r>
-      <w:r>
-        <w:t xml:space="preserve"> off</w:t>
-      </w:r>
-      <w:r>
-        <w:t xml:space="preserve"> with and</w:t>
-      </w:r>
-      <w:r>
-        <w:t xml:space="preserve"> almost</w:t>
-      </w:r>
-      <w:r>
-        <w:t xml:space="preserve"> no contacts left to help.</w:t>
-      </w:r>
-      <w:r>
-        <w:t xml:space="preserve"> It was hopeless.</w:t>
-      </w:r>
-      <w:r>
-        <w:t xml:space="preserve"> </w:t>
-      </w:r>
-    </w:p>
-    <w:p>
-      <w:pPr>
-        <w:ind w:firstLine="720"/>
-      </w:pPr>
-      <w:r>
-        <w:t xml:space="preserve">But the tie around his neck reminded him that life had not always been this way and maybe it need not be this way forever. </w:t>
-      </w:r>
-      <w:r>
-        <w:t>Chris</w:t>
-      </w:r>
-      <w:r>
-        <w:t xml:space="preserve"> scanned his brain</w:t>
-      </w:r>
-      <w:r>
-        <w:t>, trying to put that</w:t>
-      </w:r>
-      <w:r>
-        <w:t xml:space="preserve"> degree to use for once, and</w:t>
-      </w:r>
-      <w:r>
-        <w:t xml:space="preserve"> </w:t>
-      </w:r>
-      <w:r>
-        <w:t xml:space="preserve">after a second </w:t>
-      </w:r>
-      <w:r>
-        <w:t>found the passage</w:t>
-      </w:r>
-      <w:r>
-        <w:t xml:space="preserve"> he was looking for</w:t>
-      </w:r>
-      <w:r>
-        <w:t xml:space="preserve">: </w:t>
-      </w:r>
-      <w:r>
-        <w:t>“</w:t>
-      </w:r>
-      <w:r>
-        <w:t>It’s</w:t>
-      </w:r>
-      <w:r>
-        <w:t xml:space="preserve"> the th</w:t>
-      </w:r>
-      <w:r>
-        <w:t xml:space="preserve">eatrical comeback in broad day </w:t>
-      </w:r>
-      <w:r>
-        <w:t xml:space="preserve">to the same place, the same face, </w:t>
-      </w:r>
-      <w:proofErr w:type="gramStart"/>
-      <w:r>
-        <w:t>the</w:t>
-      </w:r>
-      <w:proofErr w:type="gramEnd"/>
-      <w:r>
-        <w:t xml:space="preserve"> same brute amused shout. A miracle! That knocks me out.”</w:t>
-      </w:r>
-    </w:p>
-    <w:p>
-      <w:pPr>
-        <w:ind w:firstLine="720"/>
-      </w:pPr>
-      <w:r>
-        <w:t>Maybe he would die today. But</w:t>
-      </w:r>
-      <w:r>
-        <w:t xml:space="preserve"> not</w:t>
-      </w:r>
-      <w:r>
-        <w:t xml:space="preserve"> in the way that he had intended.</w:t>
-      </w:r>
-      <w:r>
-        <w:t xml:space="preserve"> He could make this into his </w:t>
-      </w:r>
-      <w:r>
-        <w:t xml:space="preserve">theatrical comeback to the same </w:t>
-      </w:r>
-      <w:r>
-        <w:t>house</w:t>
-      </w:r>
-      <w:r>
-        <w:t xml:space="preserve">, the same situation and the </w:t>
-      </w:r>
-      <w:r>
-        <w:t>same life but be different in h</w:t>
-      </w:r>
-      <w:r>
-        <w:t>imself. He could remake himself. But firs</w:t>
-      </w:r>
-      <w:r>
-        <w:t>t</w:t>
-      </w:r>
-      <w:r>
-        <w:t xml:space="preserve"> the needed help</w:t>
-      </w:r>
-      <w:r>
-        <w:t xml:space="preserve"> from one last </w:t>
-      </w:r>
-      <w:r>
-        <w:t>contact</w:t>
-      </w:r>
-      <w:r>
-        <w:t>.</w:t>
-      </w:r>
-    </w:p>
-    <w:p>
-      <w:pPr>
-        <w:ind w:firstLine="720"/>
-      </w:pPr>
-      <w:r>
-        <w:t xml:space="preserve">Christopher rummaged through the house and </w:t>
-      </w:r>
-      <w:r>
-        <w:t>mustered</w:t>
-      </w:r>
-      <w:r>
-        <w:t xml:space="preserve"> up some loose change to use the payphone on the next street over.</w:t>
-      </w:r>
-    </w:p>
-    <w:p>
-      <w:pPr>
-        <w:ind w:firstLine="720"/>
-      </w:pPr>
-      <w:r>
-        <w:t>“Hi. Is Dr. Lowell available?”</w:t>
-      </w:r>
-      <w:r>
-        <w:t xml:space="preserve"> Chris asked</w:t>
-      </w:r>
-      <w:r>
-        <w:t xml:space="preserve"> with a stammer. He hoped the person at the other end had heard him correctly. Should he repeat himself?</w:t>
-      </w:r>
-    </w:p>
-    <w:p>
-      <w:pPr>
-        <w:ind w:firstLine="720"/>
-      </w:pPr>
-      <w:r>
-        <w:t>“Who, may I ask, is calling?”</w:t>
-      </w:r>
-      <w:r>
-        <w:t xml:space="preserve"> </w:t>
-      </w:r>
-      <w:r>
-        <w:t>a husky female voice answered</w:t>
-      </w:r>
-    </w:p>
-    <w:p>
-      <w:pPr>
-        <w:ind w:firstLine="720"/>
-      </w:pPr>
-      <w:r>
-        <w:t xml:space="preserve">“His son.” </w:t>
-      </w:r>
-    </w:p>
-    <w:p>
-      <w:pPr>
-        <w:rPr>
-          <w:b/>
-        </w:rPr>
-      </w:pPr>
-      <w:r>
-        <w:rPr>
-          <w:b/>
-        </w:rPr>
-        <w:t>Notes</w:t>
-      </w:r>
-    </w:p>
-    <w:p>
-      <w:pPr>
-        <w:pStyle w:val="ListParagraph"/>
-        <w:numPr>
-          <w:ilvl w:val="0"/>
-          <w:numId w:val="1"/>
-        </w:numPr>
-      </w:pPr>
-      <w:r>
-        <w:t>Insert Sylvia Plath’s poem Tulips with the tie acting as the Tulips. They hurt him. Dragging him back from the prospect of the darkness that is his eternal sleep.</w:t>
-      </w:r>
-    </w:p>
-    <w:p>
-      <w:pPr>
-        <w:pStyle w:val="ListParagraph"/>
-        <w:numPr>
-          <w:ilvl w:val="0"/>
-          <w:numId w:val="1"/>
-        </w:numPr>
-      </w:pPr>
-      <w:r>
-        <w:t>[</w:t>
-      </w:r>
-      <w:r>
-        <w:t>Checkout out the Bell Jar – when Esther thinks about doing it but says she has nothing against her skin but the problem is somehow deeper than blood with something lying within herself that she wants to cut out</w:t>
-      </w:r>
-      <w:r>
-        <w:t>]</w:t>
-      </w:r>
-      <w:r>
-        <w:t>b</w:t>
-      </w:r>
-    </w:p>
-    <w:p>
-      <w:pPr>
-        <w:pStyle w:val="ListParagraph"/>
-        <w:numPr>
-          <w:ilvl w:val="0"/>
-          <w:numId w:val="1"/>
-        </w:numPr>
-      </w:pPr>
-      <w:r>
-        <w:t xml:space="preserve">I have to make Chris realize that he doesn’t really care about his parents or the debt or anything else. In truth he wants to hurt himself, he’s wielding his death as a weapon to punish anyone near him (landlady, the </w:t>
-      </w:r>
-      <w:proofErr w:type="spellStart"/>
-      <w:r>
-        <w:t>Kramers</w:t>
-      </w:r>
-      <w:proofErr w:type="spellEnd"/>
-      <w:r>
-        <w:t xml:space="preserve"> and God) but he really wants to punish himself.</w:t>
-      </w:r>
-    </w:p>
-    <w:p>
-      <w:pPr>
-        <w:pStyle w:val="ListParagraph"/>
-        <w:numPr>
-          <w:ilvl w:val="0"/>
-          <w:numId w:val="1"/>
-        </w:numPr>
-      </w:pPr>
-      <w:r>
-        <w:t>Once I finish it, I’m going to kill about 1/3 of it.</w:t>
-      </w:r>
-    </w:p>
-    <w:p>
-      <w:pPr>
-        <w:pStyle w:val="ListParagraph"/>
-        <w:numPr>
-          <w:ilvl w:val="0"/>
-          <w:numId w:val="1"/>
-        </w:numPr>
-      </w:pPr>
-      <w:r>
-        <w:t>Look up John Green’s Romeo and Juliet video</w:t>
-      </w:r>
-    </w:p>
-    <w:p>
-      <w:pPr>
-        <w:pStyle w:val="ListParagraph"/>
-        <w:numPr>
-          <w:ilvl w:val="0"/>
-          <w:numId w:val="1"/>
-        </w:numPr>
-      </w:pPr>
-      <w:r>
-        <w:t>Remove the swearing. T</w:t>
-      </w:r>
-      <w:r>
-        <w:t>his story doesn’t need it.</w:t>
-      </w:r>
     </w:p>
     <w:sectPr>
       <w:pgSz w:w="12240" w:h="15840"/>

</xml_diff>

<commit_message>
Changed the font and the format of the story
</commit_message>
<xml_diff>
--- a/creative-writing/Desperate-Lullaby.docx
+++ b/creative-writing/Desperate-Lullaby.docx
@@ -4,941 +4,2496 @@
   <w:body>
     <w:p>
       <w:pPr>
-        <w:pStyle w:val="Title"/>
+        <w:pBdr>
+          <w:bottom w:val="single" w:sz="12" w:space="1" w:color="auto"/>
+        </w:pBdr>
+        <w:ind w:firstLine="720"/>
+        <w:rPr>
+          <w:rFonts w:ascii="Times New Roman" w:hAnsi="Times New Roman" w:cs="Times New Roman"/>
+          <w:b/>
+          <w:sz w:val="24"/>
+          <w:szCs w:val="24"/>
+        </w:rPr>
       </w:pPr>
       <w:r>
-        <w:t>Desperate lullaby</w:t>
-      </w:r>
+        <w:rPr>
+          <w:rFonts w:ascii="Times New Roman" w:hAnsi="Times New Roman" w:cs="Times New Roman"/>
+          <w:i/>
+          <w:sz w:val="24"/>
+          <w:szCs w:val="24"/>
+        </w:rPr>
+        <w:t>29 December 2015</w:t>
+      </w:r>
+      <w:r>
+        <w:rPr>
+          <w:rFonts w:ascii="Times New Roman" w:hAnsi="Times New Roman" w:cs="Times New Roman"/>
+          <w:sz w:val="24"/>
+          <w:szCs w:val="24"/>
+        </w:rPr>
+        <w:t xml:space="preserve"> </w:t>
+      </w:r>
+      <w:r>
+        <w:rPr>
+          <w:rFonts w:ascii="Times New Roman" w:hAnsi="Times New Roman" w:cs="Times New Roman"/>
+          <w:b/>
+          <w:sz w:val="24"/>
+          <w:szCs w:val="24"/>
+        </w:rPr>
+        <w:t>| Desperate Lullaby</w:t>
+      </w:r>
+    </w:p>
+    <w:p>
+      <w:pPr>
+        <w:rPr>
+          <w:rFonts w:ascii="Times New Roman" w:hAnsi="Times New Roman" w:cs="Times New Roman"/>
+          <w:sz w:val="24"/>
+          <w:szCs w:val="24"/>
+        </w:rPr>
+      </w:pPr>
     </w:p>
     <w:p>
       <w:pPr>
         <w:ind w:firstLine="720"/>
+        <w:rPr>
+          <w:rFonts w:ascii="Times New Roman" w:hAnsi="Times New Roman" w:cs="Times New Roman"/>
+          <w:sz w:val="24"/>
+          <w:szCs w:val="24"/>
+        </w:rPr>
       </w:pPr>
       <w:r>
+        <w:rPr>
+          <w:rFonts w:ascii="Times New Roman" w:hAnsi="Times New Roman" w:cs="Times New Roman"/>
+          <w:sz w:val="24"/>
+          <w:szCs w:val="24"/>
+        </w:rPr>
         <w:t>It was a rather arduous process: finding somewhere to die. One couldn’t make it too public – it wasn’t an exhibit</w:t>
       </w:r>
       <w:r>
+        <w:rPr>
+          <w:rFonts w:ascii="Times New Roman" w:hAnsi="Times New Roman" w:cs="Times New Roman"/>
+          <w:sz w:val="24"/>
+          <w:szCs w:val="24"/>
+        </w:rPr>
         <w:t>ion</w:t>
       </w:r>
       <w:r>
+        <w:rPr>
+          <w:rFonts w:ascii="Times New Roman" w:hAnsi="Times New Roman" w:cs="Times New Roman"/>
+          <w:sz w:val="24"/>
+          <w:szCs w:val="24"/>
+        </w:rPr>
         <w:t xml:space="preserve"> after all, but at the same time, one doesn’</w:t>
       </w:r>
       <w:r>
+        <w:rPr>
+          <w:rFonts w:ascii="Times New Roman" w:hAnsi="Times New Roman" w:cs="Times New Roman"/>
+          <w:sz w:val="24"/>
+          <w:szCs w:val="24"/>
+        </w:rPr>
         <w:t xml:space="preserve">t want it to be so private </w:t>
       </w:r>
       <w:r>
+        <w:rPr>
+          <w:rFonts w:ascii="Times New Roman" w:hAnsi="Times New Roman" w:cs="Times New Roman"/>
+          <w:sz w:val="24"/>
+          <w:szCs w:val="24"/>
+        </w:rPr>
         <w:t>so as</w:t>
       </w:r>
       <w:r>
+        <w:rPr>
+          <w:rFonts w:ascii="Times New Roman" w:hAnsi="Times New Roman" w:cs="Times New Roman"/>
+          <w:sz w:val="24"/>
+          <w:szCs w:val="24"/>
+        </w:rPr>
         <w:t xml:space="preserve"> to never be found. Christopher</w:t>
       </w:r>
       <w:r>
+        <w:rPr>
+          <w:rFonts w:ascii="Times New Roman" w:hAnsi="Times New Roman" w:cs="Times New Roman"/>
+          <w:sz w:val="24"/>
+          <w:szCs w:val="24"/>
+        </w:rPr>
+        <w:t xml:space="preserve"> Lowell</w:t>
+      </w:r>
+      <w:bookmarkStart w:id="0" w:name="_GoBack"/>
+      <w:bookmarkEnd w:id="0"/>
+      <w:r>
+        <w:rPr>
+          <w:rFonts w:ascii="Times New Roman" w:hAnsi="Times New Roman" w:cs="Times New Roman"/>
+          <w:sz w:val="24"/>
+          <w:szCs w:val="24"/>
+        </w:rPr>
         <w:t xml:space="preserve"> </w:t>
       </w:r>
       <w:r>
+        <w:rPr>
+          <w:rFonts w:ascii="Times New Roman" w:hAnsi="Times New Roman" w:cs="Times New Roman"/>
+          <w:sz w:val="24"/>
+          <w:szCs w:val="24"/>
+        </w:rPr>
         <w:t>wanted to leave this</w:t>
       </w:r>
       <w:r>
+        <w:rPr>
+          <w:rFonts w:ascii="Times New Roman" w:hAnsi="Times New Roman" w:cs="Times New Roman"/>
+          <w:sz w:val="24"/>
+          <w:szCs w:val="24"/>
+        </w:rPr>
         <w:t xml:space="preserve"> world, yes, but he did at least want this parents to have his body once he was gone. </w:t>
       </w:r>
     </w:p>
     <w:p>
       <w:pPr>
         <w:ind w:firstLine="720"/>
+        <w:rPr>
+          <w:rFonts w:ascii="Times New Roman" w:hAnsi="Times New Roman" w:cs="Times New Roman"/>
+          <w:sz w:val="24"/>
+          <w:szCs w:val="24"/>
+        </w:rPr>
       </w:pPr>
       <w:r>
+        <w:rPr>
+          <w:rFonts w:ascii="Times New Roman" w:hAnsi="Times New Roman" w:cs="Times New Roman"/>
+          <w:sz w:val="24"/>
+          <w:szCs w:val="24"/>
+        </w:rPr>
         <w:t xml:space="preserve">He thought about doing it in the lounge but no; it was too public. Besides, his landlady would probably find the body and Chris couldn’t stand the thought of that woman telling his mother that he was gone. </w:t>
       </w:r>
     </w:p>
     <w:p>
       <w:pPr>
         <w:ind w:firstLine="720"/>
+        <w:rPr>
+          <w:rFonts w:ascii="Times New Roman" w:hAnsi="Times New Roman" w:cs="Times New Roman"/>
+          <w:sz w:val="24"/>
+          <w:szCs w:val="24"/>
+        </w:rPr>
       </w:pPr>
       <w:r>
+        <w:rPr>
+          <w:rFonts w:ascii="Times New Roman" w:hAnsi="Times New Roman" w:cs="Times New Roman"/>
+          <w:sz w:val="24"/>
+          <w:szCs w:val="24"/>
+        </w:rPr>
         <w:t>He thought about doing it in his closet but that was too private. His roommates would</w:t>
       </w:r>
       <w:r>
+        <w:rPr>
+          <w:rFonts w:ascii="Times New Roman" w:hAnsi="Times New Roman" w:cs="Times New Roman"/>
+          <w:sz w:val="24"/>
+          <w:szCs w:val="24"/>
+        </w:rPr>
         <w:t xml:space="preserve"> probably</w:t>
       </w:r>
       <w:r>
+        <w:rPr>
+          <w:rFonts w:ascii="Times New Roman" w:hAnsi="Times New Roman" w:cs="Times New Roman"/>
+          <w:sz w:val="24"/>
+          <w:szCs w:val="24"/>
+        </w:rPr>
         <w:t xml:space="preserve"> </w:t>
       </w:r>
       <w:r>
+        <w:rPr>
+          <w:rFonts w:ascii="Times New Roman" w:hAnsi="Times New Roman" w:cs="Times New Roman"/>
+          <w:sz w:val="24"/>
+          <w:szCs w:val="24"/>
+        </w:rPr>
         <w:t>take their time to start looking</w:t>
       </w:r>
       <w:r>
+        <w:rPr>
+          <w:rFonts w:ascii="Times New Roman" w:hAnsi="Times New Roman" w:cs="Times New Roman"/>
+          <w:sz w:val="24"/>
+          <w:szCs w:val="24"/>
+        </w:rPr>
         <w:t xml:space="preserve">. </w:t>
       </w:r>
       <w:r>
+        <w:rPr>
+          <w:rFonts w:ascii="Times New Roman" w:hAnsi="Times New Roman" w:cs="Times New Roman"/>
+          <w:sz w:val="24"/>
+          <w:szCs w:val="24"/>
+        </w:rPr>
         <w:t>T</w:t>
       </w:r>
       <w:r>
+        <w:rPr>
+          <w:rFonts w:ascii="Times New Roman" w:hAnsi="Times New Roman" w:cs="Times New Roman"/>
+          <w:sz w:val="24"/>
+          <w:szCs w:val="24"/>
+        </w:rPr>
         <w:t>he smell</w:t>
       </w:r>
       <w:r>
+        <w:rPr>
+          <w:rFonts w:ascii="Times New Roman" w:hAnsi="Times New Roman" w:cs="Times New Roman"/>
+          <w:sz w:val="24"/>
+          <w:szCs w:val="24"/>
+        </w:rPr>
         <w:t xml:space="preserve"> eventually</w:t>
       </w:r>
       <w:r>
+        <w:rPr>
+          <w:rFonts w:ascii="Times New Roman" w:hAnsi="Times New Roman" w:cs="Times New Roman"/>
+          <w:sz w:val="24"/>
+          <w:szCs w:val="24"/>
+        </w:rPr>
         <w:t xml:space="preserve"> would alert them to where he was but, if he was honest, he didn’t want to have his body degenerate into</w:t>
       </w:r>
       <w:r>
+        <w:rPr>
+          <w:rFonts w:ascii="Times New Roman" w:hAnsi="Times New Roman" w:cs="Times New Roman"/>
+          <w:sz w:val="24"/>
+          <w:szCs w:val="24"/>
+        </w:rPr>
         <w:t xml:space="preserve"> a</w:t>
       </w:r>
       <w:r>
+        <w:rPr>
+          <w:rFonts w:ascii="Times New Roman" w:hAnsi="Times New Roman" w:cs="Times New Roman"/>
+          <w:sz w:val="24"/>
+          <w:szCs w:val="24"/>
+        </w:rPr>
         <w:t xml:space="preserve"> bloated, maggot-ridden sack of meat in the two weeks’ time it would take those </w:t>
       </w:r>
       <w:r>
+        <w:rPr>
+          <w:rFonts w:ascii="Times New Roman" w:hAnsi="Times New Roman" w:cs="Times New Roman"/>
+          <w:sz w:val="24"/>
+          <w:szCs w:val="24"/>
+        </w:rPr>
         <w:t>idiots</w:t>
       </w:r>
       <w:r>
+        <w:rPr>
+          <w:rFonts w:ascii="Times New Roman" w:hAnsi="Times New Roman" w:cs="Times New Roman"/>
+          <w:sz w:val="24"/>
+          <w:szCs w:val="24"/>
+        </w:rPr>
         <w:t xml:space="preserve"> to get their heads out of their asses. Or sooner depending on whether they wanted to get high with him or not.</w:t>
       </w:r>
     </w:p>
     <w:p>
       <w:pPr>
         <w:ind w:firstLine="720"/>
+        <w:rPr>
+          <w:rFonts w:ascii="Times New Roman" w:hAnsi="Times New Roman" w:cs="Times New Roman"/>
+          <w:sz w:val="24"/>
+          <w:szCs w:val="24"/>
+        </w:rPr>
       </w:pPr>
       <w:r>
+        <w:rPr>
+          <w:rFonts w:ascii="Times New Roman" w:hAnsi="Times New Roman" w:cs="Times New Roman"/>
+          <w:sz w:val="24"/>
+          <w:szCs w:val="24"/>
+        </w:rPr>
         <w:t>Gregory and Phillip. Ups</w:t>
       </w:r>
       <w:r>
+        <w:rPr>
+          <w:rFonts w:ascii="Times New Roman" w:hAnsi="Times New Roman" w:cs="Times New Roman"/>
+          <w:sz w:val="24"/>
+          <w:szCs w:val="24"/>
+        </w:rPr>
         <w:t>tanding names right? The fortunate</w:t>
       </w:r>
       <w:r>
+        <w:rPr>
+          <w:rFonts w:ascii="Times New Roman" w:hAnsi="Times New Roman" w:cs="Times New Roman"/>
+          <w:sz w:val="24"/>
+          <w:szCs w:val="24"/>
+        </w:rPr>
         <w:t xml:space="preserve"> sons of a banker and a doctor. They were just as big a part of him doing this as the </w:t>
       </w:r>
       <w:r>
+        <w:rPr>
+          <w:rFonts w:ascii="Times New Roman" w:hAnsi="Times New Roman" w:cs="Times New Roman"/>
+          <w:sz w:val="24"/>
+          <w:szCs w:val="24"/>
+        </w:rPr>
         <w:t>drugs were</w:t>
       </w:r>
       <w:r>
+        <w:rPr>
+          <w:rFonts w:ascii="Times New Roman" w:hAnsi="Times New Roman" w:cs="Times New Roman"/>
+          <w:sz w:val="24"/>
+          <w:szCs w:val="24"/>
+        </w:rPr>
         <w:t>. After all</w:t>
       </w:r>
       <w:r>
+        <w:rPr>
+          <w:rFonts w:ascii="Times New Roman" w:hAnsi="Times New Roman" w:cs="Times New Roman"/>
+          <w:sz w:val="24"/>
+          <w:szCs w:val="24"/>
+        </w:rPr>
         <w:t xml:space="preserve"> they had introduced him to it, offered to teach him how to fly. They’d helped turn his life into the perfect circle of</w:t>
       </w:r>
       <w:r>
+        <w:rPr>
+          <w:rFonts w:ascii="Times New Roman" w:hAnsi="Times New Roman" w:cs="Times New Roman"/>
+          <w:sz w:val="24"/>
+          <w:szCs w:val="24"/>
+        </w:rPr>
         <w:t xml:space="preserve"> doom that it was and now they c</w:t>
       </w:r>
       <w:r>
+        <w:rPr>
+          <w:rFonts w:ascii="Times New Roman" w:hAnsi="Times New Roman" w:cs="Times New Roman"/>
+          <w:sz w:val="24"/>
+          <w:szCs w:val="24"/>
+        </w:rPr>
         <w:t xml:space="preserve">ouldn’t look him in the eye anymore. When they left the house that </w:t>
       </w:r>
       <w:r>
+        <w:rPr>
+          <w:rFonts w:ascii="Times New Roman" w:hAnsi="Times New Roman" w:cs="Times New Roman"/>
+          <w:sz w:val="24"/>
+          <w:szCs w:val="24"/>
+        </w:rPr>
         <w:t>morning</w:t>
       </w:r>
       <w:r>
+        <w:rPr>
+          <w:rFonts w:ascii="Times New Roman" w:hAnsi="Times New Roman" w:cs="Times New Roman"/>
+          <w:sz w:val="24"/>
+          <w:szCs w:val="24"/>
+        </w:rPr>
         <w:t xml:space="preserve">, Chris literally could not make it down the stairs without help but even through that haze he could tell they’d given up on him too. Just like his supervisor, just like his parents and just like Chris himself. For now </w:t>
       </w:r>
       <w:r>
+        <w:rPr>
+          <w:rFonts w:ascii="Times New Roman" w:hAnsi="Times New Roman" w:cs="Times New Roman"/>
+          <w:sz w:val="24"/>
+          <w:szCs w:val="24"/>
+        </w:rPr>
         <w:t>he</w:t>
       </w:r>
       <w:r>
+        <w:rPr>
+          <w:rFonts w:ascii="Times New Roman" w:hAnsi="Times New Roman" w:cs="Times New Roman"/>
+          <w:sz w:val="24"/>
+          <w:szCs w:val="24"/>
+        </w:rPr>
         <w:t xml:space="preserve"> would take ownership of the one thing his had left. His death.</w:t>
       </w:r>
     </w:p>
     <w:p>
       <w:pPr>
         <w:ind w:firstLine="720"/>
+        <w:rPr>
+          <w:rFonts w:ascii="Times New Roman" w:hAnsi="Times New Roman" w:cs="Times New Roman"/>
+          <w:sz w:val="24"/>
+          <w:szCs w:val="24"/>
+        </w:rPr>
       </w:pPr>
       <w:r>
+        <w:rPr>
+          <w:rFonts w:ascii="Times New Roman" w:hAnsi="Times New Roman" w:cs="Times New Roman"/>
+          <w:sz w:val="24"/>
+          <w:szCs w:val="24"/>
+        </w:rPr>
         <w:t xml:space="preserve">Of course there was the question of how he was going to do it. His first thought had been an overdose of prescriptions </w:t>
       </w:r>
       <w:r>
+        <w:rPr>
+          <w:rFonts w:ascii="Times New Roman" w:hAnsi="Times New Roman" w:cs="Times New Roman"/>
+          <w:sz w:val="24"/>
+          <w:szCs w:val="24"/>
+        </w:rPr>
         <w:t>-</w:t>
       </w:r>
       <w:r>
+        <w:rPr>
+          <w:rFonts w:ascii="Times New Roman" w:hAnsi="Times New Roman" w:cs="Times New Roman"/>
+          <w:sz w:val="24"/>
+          <w:szCs w:val="24"/>
+        </w:rPr>
         <w:t xml:space="preserve"> that would be too darkly ironic</w:t>
       </w:r>
       <w:r>
+        <w:rPr>
+          <w:rFonts w:ascii="Times New Roman" w:hAnsi="Times New Roman" w:cs="Times New Roman"/>
+          <w:sz w:val="24"/>
+          <w:szCs w:val="24"/>
+        </w:rPr>
         <w:t xml:space="preserve"> even for his taste</w:t>
       </w:r>
       <w:r>
+        <w:rPr>
+          <w:rFonts w:ascii="Times New Roman" w:hAnsi="Times New Roman" w:cs="Times New Roman"/>
+          <w:sz w:val="24"/>
+          <w:szCs w:val="24"/>
+        </w:rPr>
         <w:t xml:space="preserve"> </w:t>
       </w:r>
       <w:r>
+        <w:rPr>
+          <w:rFonts w:ascii="Times New Roman" w:hAnsi="Times New Roman" w:cs="Times New Roman"/>
+          <w:sz w:val="24"/>
+          <w:szCs w:val="24"/>
+        </w:rPr>
         <w:t xml:space="preserve">- </w:t>
       </w:r>
       <w:r>
+        <w:rPr>
+          <w:rFonts w:ascii="Times New Roman" w:hAnsi="Times New Roman" w:cs="Times New Roman"/>
+          <w:sz w:val="24"/>
+          <w:szCs w:val="24"/>
+        </w:rPr>
         <w:t>besides</w:t>
       </w:r>
       <w:r>
+        <w:rPr>
+          <w:rFonts w:ascii="Times New Roman" w:hAnsi="Times New Roman" w:cs="Times New Roman"/>
+          <w:sz w:val="24"/>
+          <w:szCs w:val="24"/>
+        </w:rPr>
         <w:t xml:space="preserve"> he was always more theatrical than </w:t>
       </w:r>
       <w:r>
+        <w:rPr>
+          <w:rFonts w:ascii="Times New Roman" w:hAnsi="Times New Roman" w:cs="Times New Roman"/>
+          <w:sz w:val="24"/>
+          <w:szCs w:val="24"/>
+        </w:rPr>
         <w:t>curling up in an attic and taking a fistful of pills</w:t>
       </w:r>
       <w:r>
+        <w:rPr>
+          <w:rFonts w:ascii="Times New Roman" w:hAnsi="Times New Roman" w:cs="Times New Roman"/>
+          <w:sz w:val="24"/>
+          <w:szCs w:val="24"/>
+        </w:rPr>
         <w:t xml:space="preserve">, why should his death change anything? He bounced back and forth between slitting his wrists and straight-up hanging himself. He liked the latter more, just as long as his </w:t>
       </w:r>
       <w:r>
+        <w:rPr>
+          <w:rFonts w:ascii="Times New Roman" w:hAnsi="Times New Roman" w:cs="Times New Roman"/>
+          <w:sz w:val="24"/>
+          <w:szCs w:val="24"/>
+        </w:rPr>
         <w:t>throat</w:t>
       </w:r>
       <w:r>
+        <w:rPr>
+          <w:rFonts w:ascii="Times New Roman" w:hAnsi="Times New Roman" w:cs="Times New Roman"/>
+          <w:sz w:val="24"/>
+          <w:szCs w:val="24"/>
+        </w:rPr>
         <w:t xml:space="preserve"> snapped cleanly, he didn’t like the idea of choking with his neck half broken. Maybe he could just stab himself with a butcher knife or something? He would do an inventory and then decide from there.</w:t>
       </w:r>
     </w:p>
     <w:p>
       <w:pPr>
         <w:ind w:firstLine="720"/>
+        <w:rPr>
+          <w:rFonts w:ascii="Times New Roman" w:hAnsi="Times New Roman" w:cs="Times New Roman"/>
+          <w:sz w:val="24"/>
+          <w:szCs w:val="24"/>
+        </w:rPr>
       </w:pPr>
       <w:r>
+        <w:rPr>
+          <w:rFonts w:ascii="Times New Roman" w:hAnsi="Times New Roman" w:cs="Times New Roman"/>
+          <w:sz w:val="24"/>
+          <w:szCs w:val="24"/>
+        </w:rPr>
         <w:t>Plath once wrote: “</w:t>
       </w:r>
       <w:r>
+        <w:rPr>
+          <w:rFonts w:ascii="Times New Roman" w:hAnsi="Times New Roman" w:cs="Times New Roman"/>
+          <w:sz w:val="24"/>
+          <w:szCs w:val="24"/>
+        </w:rPr>
         <w:t xml:space="preserve">Dying </w:t>
       </w:r>
       <w:r>
+        <w:rPr>
+          <w:rFonts w:ascii="Times New Roman" w:hAnsi="Times New Roman" w:cs="Times New Roman"/>
+          <w:sz w:val="24"/>
+          <w:szCs w:val="24"/>
+        </w:rPr>
         <w:t>is an art, like everything else.</w:t>
       </w:r>
       <w:r>
+        <w:rPr>
+          <w:rFonts w:ascii="Times New Roman" w:hAnsi="Times New Roman" w:cs="Times New Roman"/>
+          <w:sz w:val="24"/>
+          <w:szCs w:val="24"/>
+        </w:rPr>
         <w:t xml:space="preserve"> /</w:t>
       </w:r>
       <w:r>
+        <w:rPr>
+          <w:rFonts w:ascii="Times New Roman" w:hAnsi="Times New Roman" w:cs="Times New Roman"/>
+          <w:sz w:val="24"/>
+          <w:szCs w:val="24"/>
+        </w:rPr>
         <w:t xml:space="preserve"> I do it exceptionally well.</w:t>
       </w:r>
       <w:r>
+        <w:rPr>
+          <w:rFonts w:ascii="Times New Roman" w:hAnsi="Times New Roman" w:cs="Times New Roman"/>
+          <w:sz w:val="24"/>
+          <w:szCs w:val="24"/>
+        </w:rPr>
         <w:t xml:space="preserve"> /</w:t>
       </w:r>
       <w:r>
+        <w:rPr>
+          <w:rFonts w:ascii="Times New Roman" w:hAnsi="Times New Roman" w:cs="Times New Roman"/>
+          <w:sz w:val="24"/>
+          <w:szCs w:val="24"/>
+        </w:rPr>
         <w:t xml:space="preserve"> I do it so it feels like hell. </w:t>
       </w:r>
       <w:r>
+        <w:rPr>
+          <w:rFonts w:ascii="Times New Roman" w:hAnsi="Times New Roman" w:cs="Times New Roman"/>
+          <w:sz w:val="24"/>
+          <w:szCs w:val="24"/>
+        </w:rPr>
         <w:t xml:space="preserve">/ </w:t>
       </w:r>
       <w:r>
+        <w:rPr>
+          <w:rFonts w:ascii="Times New Roman" w:hAnsi="Times New Roman" w:cs="Times New Roman"/>
+          <w:sz w:val="24"/>
+          <w:szCs w:val="24"/>
+        </w:rPr>
         <w:t xml:space="preserve">I do it so it feels real. </w:t>
       </w:r>
       <w:r>
+        <w:rPr>
+          <w:rFonts w:ascii="Times New Roman" w:hAnsi="Times New Roman" w:cs="Times New Roman"/>
+          <w:sz w:val="24"/>
+          <w:szCs w:val="24"/>
+        </w:rPr>
         <w:t xml:space="preserve">/ </w:t>
       </w:r>
       <w:r>
+        <w:rPr>
+          <w:rFonts w:ascii="Times New Roman" w:hAnsi="Times New Roman" w:cs="Times New Roman"/>
+          <w:sz w:val="24"/>
+          <w:szCs w:val="24"/>
+        </w:rPr>
         <w:t>I guess</w:t>
       </w:r>
       <w:r>
+        <w:rPr>
+          <w:rFonts w:ascii="Times New Roman" w:hAnsi="Times New Roman" w:cs="Times New Roman"/>
+          <w:sz w:val="24"/>
+          <w:szCs w:val="24"/>
+        </w:rPr>
         <w:t xml:space="preserve"> you could say I’ve a call”</w:t>
       </w:r>
       <w:r>
+        <w:rPr>
+          <w:rFonts w:ascii="Times New Roman" w:hAnsi="Times New Roman" w:cs="Times New Roman"/>
+          <w:sz w:val="24"/>
+          <w:szCs w:val="24"/>
+        </w:rPr>
         <w:t>.</w:t>
       </w:r>
     </w:p>
     <w:p>
       <w:pPr>
         <w:ind w:firstLine="720"/>
+        <w:rPr>
+          <w:rFonts w:ascii="Times New Roman" w:hAnsi="Times New Roman" w:cs="Times New Roman"/>
+          <w:sz w:val="24"/>
+          <w:szCs w:val="24"/>
+        </w:rPr>
       </w:pPr>
       <w:r>
+        <w:rPr>
+          <w:rFonts w:ascii="Times New Roman" w:hAnsi="Times New Roman" w:cs="Times New Roman"/>
+          <w:sz w:val="24"/>
+          <w:szCs w:val="24"/>
+        </w:rPr>
         <w:t xml:space="preserve">Well he had a call alright. </w:t>
       </w:r>
       <w:r>
+        <w:rPr>
+          <w:rFonts w:ascii="Times New Roman" w:hAnsi="Times New Roman" w:cs="Times New Roman"/>
+          <w:sz w:val="24"/>
+          <w:szCs w:val="24"/>
+        </w:rPr>
         <w:t>And h</w:t>
       </w:r>
       <w:r>
+        <w:rPr>
+          <w:rFonts w:ascii="Times New Roman" w:hAnsi="Times New Roman" w:cs="Times New Roman"/>
+          <w:sz w:val="24"/>
+          <w:szCs w:val="24"/>
+        </w:rPr>
         <w:t xml:space="preserve">e was going to greet the reaper in style. </w:t>
       </w:r>
       <w:r>
+        <w:rPr>
+          <w:rFonts w:ascii="Times New Roman" w:hAnsi="Times New Roman" w:cs="Times New Roman"/>
+          <w:sz w:val="24"/>
+          <w:szCs w:val="24"/>
+        </w:rPr>
         <w:t>H</w:t>
       </w:r>
       <w:r>
+        <w:rPr>
+          <w:rFonts w:ascii="Times New Roman" w:hAnsi="Times New Roman" w:cs="Times New Roman"/>
+          <w:sz w:val="24"/>
+          <w:szCs w:val="24"/>
+        </w:rPr>
         <w:t>i</w:t>
       </w:r>
       <w:r>
+        <w:rPr>
+          <w:rFonts w:ascii="Times New Roman" w:hAnsi="Times New Roman" w:cs="Times New Roman"/>
+          <w:sz w:val="24"/>
+          <w:szCs w:val="24"/>
+        </w:rPr>
         <w:t>s death was going to be the brand</w:t>
       </w:r>
       <w:r>
-        <w:t xml:space="preserve"> of excellent that his life should have been. The universe had denied him a good life when it sent the Kramer twin</w:t>
-      </w:r>
-      <w:r>
+        <w:rPr>
+          <w:rFonts w:ascii="Times New Roman" w:hAnsi="Times New Roman" w:cs="Times New Roman"/>
+          <w:sz w:val="24"/>
+          <w:szCs w:val="24"/>
+        </w:rPr>
+        <w:t xml:space="preserve"> of excellent that his life should have been. The universe had denied him a </w:t>
+      </w:r>
+      <w:r>
+        <w:rPr>
+          <w:rFonts w:ascii="Times New Roman" w:hAnsi="Times New Roman" w:cs="Times New Roman"/>
+          <w:sz w:val="24"/>
+          <w:szCs w:val="24"/>
+        </w:rPr>
+        <w:lastRenderedPageBreak/>
+        <w:t>good life when it sent the Kramer twin</w:t>
+      </w:r>
+      <w:r>
+        <w:rPr>
+          <w:rFonts w:ascii="Times New Roman" w:hAnsi="Times New Roman" w:cs="Times New Roman"/>
+          <w:sz w:val="24"/>
+          <w:szCs w:val="24"/>
+        </w:rPr>
         <w:t>s into it, so he sure as</w:t>
       </w:r>
       <w:r>
+        <w:rPr>
+          <w:rFonts w:ascii="Times New Roman" w:hAnsi="Times New Roman" w:cs="Times New Roman"/>
+          <w:sz w:val="24"/>
+          <w:szCs w:val="24"/>
+        </w:rPr>
         <w:t xml:space="preserve"> hell was going to have a good death. Chris was going make h</w:t>
       </w:r>
       <w:r>
+        <w:rPr>
+          <w:rFonts w:ascii="Times New Roman" w:hAnsi="Times New Roman" w:cs="Times New Roman"/>
+          <w:sz w:val="24"/>
+          <w:szCs w:val="24"/>
+        </w:rPr>
         <w:t>is demise into the</w:t>
       </w:r>
       <w:r>
+        <w:rPr>
+          <w:rFonts w:ascii="Times New Roman" w:hAnsi="Times New Roman" w:cs="Times New Roman"/>
+          <w:sz w:val="24"/>
+          <w:szCs w:val="24"/>
+        </w:rPr>
         <w:t xml:space="preserve"> </w:t>
       </w:r>
       <w:r>
+        <w:rPr>
+          <w:rFonts w:ascii="Times New Roman" w:hAnsi="Times New Roman" w:cs="Times New Roman"/>
+          <w:sz w:val="24"/>
+          <w:szCs w:val="24"/>
+        </w:rPr>
         <w:t>Sistine</w:t>
       </w:r>
       <w:r>
+        <w:rPr>
+          <w:rFonts w:ascii="Times New Roman" w:hAnsi="Times New Roman" w:cs="Times New Roman"/>
+          <w:sz w:val="24"/>
+          <w:szCs w:val="24"/>
+        </w:rPr>
         <w:t xml:space="preserve"> Chapel of suicides.</w:t>
       </w:r>
     </w:p>
     <w:p>
       <w:pPr>
         <w:ind w:firstLine="720"/>
+        <w:rPr>
+          <w:rFonts w:ascii="Times New Roman" w:hAnsi="Times New Roman" w:cs="Times New Roman"/>
+          <w:sz w:val="24"/>
+          <w:szCs w:val="24"/>
+        </w:rPr>
       </w:pPr>
       <w:r>
-        <w:lastRenderedPageBreak/>
+        <w:rPr>
+          <w:rFonts w:ascii="Times New Roman" w:hAnsi="Times New Roman" w:cs="Times New Roman"/>
+          <w:sz w:val="24"/>
+          <w:szCs w:val="24"/>
+        </w:rPr>
         <w:t xml:space="preserve">When he was younger, he’d been a stead-fast believer in destiny. ‘Nothing is an accident’ he would say. ‘Everything happens for reason’ he would repeat. Now he wasn’t so sure. The thing was: if everything </w:t>
       </w:r>
       <w:r>
+        <w:rPr>
+          <w:rFonts w:ascii="Times New Roman" w:hAnsi="Times New Roman" w:cs="Times New Roman"/>
+          <w:sz w:val="24"/>
+          <w:szCs w:val="24"/>
+        </w:rPr>
         <w:t>was meant to be</w:t>
       </w:r>
       <w:r>
+        <w:rPr>
+          <w:rFonts w:ascii="Times New Roman" w:hAnsi="Times New Roman" w:cs="Times New Roman"/>
+          <w:sz w:val="24"/>
+          <w:szCs w:val="24"/>
+        </w:rPr>
         <w:t xml:space="preserve"> then what did that mean for him? The way Chris saw it, there were two ways it could work: either the universe didn’t </w:t>
       </w:r>
       <w:r>
+        <w:rPr>
+          <w:rFonts w:ascii="Times New Roman" w:hAnsi="Times New Roman" w:cs="Times New Roman"/>
+          <w:sz w:val="24"/>
+          <w:szCs w:val="24"/>
+        </w:rPr>
         <w:t>care</w:t>
       </w:r>
       <w:r>
+        <w:rPr>
+          <w:rFonts w:ascii="Times New Roman" w:hAnsi="Times New Roman" w:cs="Times New Roman"/>
+          <w:sz w:val="24"/>
+          <w:szCs w:val="24"/>
+        </w:rPr>
         <w:t xml:space="preserve"> about anyone or it was a malevolent entity that uplifted the few and spat on the rest. He didn’t know which one he hated more. Either way Chris was tired of getting spat on by circumstance. The drugs, the debt, the alcohol. None of it came here with him. But it was his baggage now. At least until he quit this stupid game.</w:t>
       </w:r>
     </w:p>
     <w:p>
       <w:pPr>
         <w:ind w:firstLine="720"/>
+        <w:rPr>
+          <w:rFonts w:ascii="Times New Roman" w:hAnsi="Times New Roman" w:cs="Times New Roman"/>
+          <w:sz w:val="24"/>
+          <w:szCs w:val="24"/>
+        </w:rPr>
       </w:pPr>
       <w:r>
+        <w:rPr>
+          <w:rFonts w:ascii="Times New Roman" w:hAnsi="Times New Roman" w:cs="Times New Roman"/>
+          <w:sz w:val="24"/>
+          <w:szCs w:val="24"/>
+        </w:rPr>
         <w:t>It was midnight when C</w:t>
       </w:r>
       <w:r>
+        <w:rPr>
+          <w:rFonts w:ascii="Times New Roman" w:hAnsi="Times New Roman" w:cs="Times New Roman"/>
+          <w:sz w:val="24"/>
+          <w:szCs w:val="24"/>
+        </w:rPr>
         <w:t xml:space="preserve">hris started rifling through the drawers, unpacking and repacking them. Looking for signs of anything that could be of use. He laid out </w:t>
       </w:r>
       <w:r>
+        <w:rPr>
+          <w:rFonts w:ascii="Times New Roman" w:hAnsi="Times New Roman" w:cs="Times New Roman"/>
+          <w:sz w:val="24"/>
+          <w:szCs w:val="24"/>
+        </w:rPr>
         <w:t>his fi</w:t>
       </w:r>
       <w:r>
+        <w:rPr>
+          <w:rFonts w:ascii="Times New Roman" w:hAnsi="Times New Roman" w:cs="Times New Roman"/>
+          <w:sz w:val="24"/>
+          <w:szCs w:val="24"/>
+        </w:rPr>
         <w:t>n</w:t>
       </w:r>
       <w:r>
+        <w:rPr>
+          <w:rFonts w:ascii="Times New Roman" w:hAnsi="Times New Roman" w:cs="Times New Roman"/>
+          <w:sz w:val="24"/>
+          <w:szCs w:val="24"/>
+        </w:rPr>
         <w:t>d</w:t>
       </w:r>
       <w:r>
+        <w:rPr>
+          <w:rFonts w:ascii="Times New Roman" w:hAnsi="Times New Roman" w:cs="Times New Roman"/>
+          <w:sz w:val="24"/>
+          <w:szCs w:val="24"/>
+        </w:rPr>
         <w:t>ings</w:t>
       </w:r>
       <w:r>
+        <w:rPr>
+          <w:rFonts w:ascii="Times New Roman" w:hAnsi="Times New Roman" w:cs="Times New Roman"/>
+          <w:sz w:val="24"/>
+          <w:szCs w:val="24"/>
+        </w:rPr>
         <w:t xml:space="preserve"> on the kitchen table: a</w:t>
       </w:r>
       <w:r>
+        <w:rPr>
+          <w:rFonts w:ascii="Times New Roman" w:hAnsi="Times New Roman" w:cs="Times New Roman"/>
+          <w:sz w:val="24"/>
+          <w:szCs w:val="24"/>
+        </w:rPr>
         <w:t xml:space="preserve"> bottle of Jack Black, a chef’s knife, a wine opener, a tie and a letter. </w:t>
       </w:r>
     </w:p>
     <w:p>
       <w:pPr>
         <w:ind w:firstLine="720"/>
+        <w:rPr>
+          <w:rFonts w:ascii="Times New Roman" w:hAnsi="Times New Roman" w:cs="Times New Roman"/>
+          <w:sz w:val="24"/>
+          <w:szCs w:val="24"/>
+        </w:rPr>
       </w:pPr>
       <w:r>
+        <w:rPr>
+          <w:rFonts w:ascii="Times New Roman" w:hAnsi="Times New Roman" w:cs="Times New Roman"/>
+          <w:sz w:val="24"/>
+          <w:szCs w:val="24"/>
+        </w:rPr>
         <w:t>The bottle was still half full. He could</w:t>
       </w:r>
       <w:r>
+        <w:rPr>
+          <w:rFonts w:ascii="Times New Roman" w:hAnsi="Times New Roman" w:cs="Times New Roman"/>
+          <w:sz w:val="24"/>
+          <w:szCs w:val="24"/>
+        </w:rPr>
         <w:t xml:space="preserve"> always</w:t>
       </w:r>
       <w:r>
+        <w:rPr>
+          <w:rFonts w:ascii="Times New Roman" w:hAnsi="Times New Roman" w:cs="Times New Roman"/>
+          <w:sz w:val="24"/>
+          <w:szCs w:val="24"/>
+        </w:rPr>
         <w:t xml:space="preserve"> crack it</w:t>
       </w:r>
       <w:r>
+        <w:rPr>
+          <w:rFonts w:ascii="Times New Roman" w:hAnsi="Times New Roman" w:cs="Times New Roman"/>
+          <w:sz w:val="24"/>
+          <w:szCs w:val="24"/>
+        </w:rPr>
         <w:t xml:space="preserve"> over his head and stab himself.</w:t>
       </w:r>
       <w:r>
+        <w:rPr>
+          <w:rFonts w:ascii="Times New Roman" w:hAnsi="Times New Roman" w:cs="Times New Roman"/>
+          <w:sz w:val="24"/>
+          <w:szCs w:val="24"/>
+        </w:rPr>
         <w:t xml:space="preserve"> Well he’d finish the damn thing first </w:t>
       </w:r>
       <w:r>
+        <w:rPr>
+          <w:rFonts w:ascii="Times New Roman" w:hAnsi="Times New Roman" w:cs="Times New Roman"/>
+          <w:sz w:val="24"/>
+          <w:szCs w:val="24"/>
+        </w:rPr>
         <w:t xml:space="preserve">– one didn’t waste </w:t>
       </w:r>
       <w:r>
+        <w:rPr>
+          <w:rFonts w:ascii="Times New Roman" w:hAnsi="Times New Roman" w:cs="Times New Roman"/>
+          <w:sz w:val="24"/>
+          <w:szCs w:val="24"/>
+        </w:rPr>
         <w:t>alcohol</w:t>
       </w:r>
       <w:r>
+        <w:rPr>
+          <w:rFonts w:ascii="Times New Roman" w:hAnsi="Times New Roman" w:cs="Times New Roman"/>
+          <w:sz w:val="24"/>
+          <w:szCs w:val="24"/>
+        </w:rPr>
         <w:t xml:space="preserve"> </w:t>
       </w:r>
       <w:r>
+        <w:rPr>
+          <w:rFonts w:ascii="Times New Roman" w:hAnsi="Times New Roman" w:cs="Times New Roman"/>
+          <w:sz w:val="24"/>
+          <w:szCs w:val="24"/>
+        </w:rPr>
         <w:t xml:space="preserve">- </w:t>
       </w:r>
       <w:r>
+        <w:rPr>
+          <w:rFonts w:ascii="Times New Roman" w:hAnsi="Times New Roman" w:cs="Times New Roman"/>
+          <w:sz w:val="24"/>
+          <w:szCs w:val="24"/>
+        </w:rPr>
         <w:t>and m</w:t>
       </w:r>
       <w:r>
+        <w:rPr>
+          <w:rFonts w:ascii="Times New Roman" w:hAnsi="Times New Roman" w:cs="Times New Roman"/>
+          <w:sz w:val="24"/>
+          <w:szCs w:val="24"/>
+        </w:rPr>
         <w:t>aybe take a hit</w:t>
       </w:r>
       <w:r>
+        <w:rPr>
+          <w:rFonts w:ascii="Times New Roman" w:hAnsi="Times New Roman" w:cs="Times New Roman"/>
+          <w:sz w:val="24"/>
+          <w:szCs w:val="24"/>
+        </w:rPr>
         <w:t xml:space="preserve"> just</w:t>
       </w:r>
       <w:r>
+        <w:rPr>
+          <w:rFonts w:ascii="Times New Roman" w:hAnsi="Times New Roman" w:cs="Times New Roman"/>
+          <w:sz w:val="24"/>
+          <w:szCs w:val="24"/>
+        </w:rPr>
         <w:t xml:space="preserve"> to calm his nerves. Actually no. This </w:t>
       </w:r>
       <w:r>
+        <w:rPr>
+          <w:rFonts w:ascii="Times New Roman" w:hAnsi="Times New Roman" w:cs="Times New Roman"/>
+          <w:sz w:val="24"/>
+          <w:szCs w:val="24"/>
+        </w:rPr>
         <w:t xml:space="preserve">was a bad </w:t>
       </w:r>
       <w:r>
+        <w:rPr>
+          <w:rFonts w:ascii="Times New Roman" w:hAnsi="Times New Roman" w:cs="Times New Roman"/>
+          <w:sz w:val="24"/>
+          <w:szCs w:val="24"/>
+        </w:rPr>
         <w:t xml:space="preserve">plan. The knife could work but it was more of a last resort, in case nothing took his fancy. </w:t>
       </w:r>
     </w:p>
     <w:p>
       <w:pPr>
         <w:ind w:firstLine="720"/>
+        <w:rPr>
+          <w:rFonts w:ascii="Times New Roman" w:hAnsi="Times New Roman" w:cs="Times New Roman"/>
+          <w:sz w:val="24"/>
+          <w:szCs w:val="24"/>
+        </w:rPr>
       </w:pPr>
       <w:r>
+        <w:rPr>
+          <w:rFonts w:ascii="Times New Roman" w:hAnsi="Times New Roman" w:cs="Times New Roman"/>
+          <w:sz w:val="24"/>
+          <w:szCs w:val="24"/>
+        </w:rPr>
         <w:t xml:space="preserve">The letter was probably the university looking </w:t>
       </w:r>
       <w:r>
+        <w:rPr>
+          <w:rFonts w:ascii="Times New Roman" w:hAnsi="Times New Roman" w:cs="Times New Roman"/>
+          <w:sz w:val="24"/>
+          <w:szCs w:val="24"/>
+        </w:rPr>
         <w:t>for their money, or one of the credit card c</w:t>
       </w:r>
       <w:r>
+        <w:rPr>
+          <w:rFonts w:ascii="Times New Roman" w:hAnsi="Times New Roman" w:cs="Times New Roman"/>
+          <w:sz w:val="24"/>
+          <w:szCs w:val="24"/>
+        </w:rPr>
         <w:t>ompanies, or</w:t>
       </w:r>
       <w:r>
+        <w:rPr>
+          <w:rFonts w:ascii="Times New Roman" w:hAnsi="Times New Roman" w:cs="Times New Roman"/>
+          <w:sz w:val="24"/>
+          <w:szCs w:val="24"/>
+        </w:rPr>
         <w:t xml:space="preserve"> the</w:t>
       </w:r>
       <w:r>
+        <w:rPr>
+          <w:rFonts w:ascii="Times New Roman" w:hAnsi="Times New Roman" w:cs="Times New Roman"/>
+          <w:sz w:val="24"/>
+          <w:szCs w:val="24"/>
+        </w:rPr>
         <w:t xml:space="preserve"> landlady – actually no</w:t>
       </w:r>
       <w:r>
+        <w:rPr>
+          <w:rFonts w:ascii="Times New Roman" w:hAnsi="Times New Roman" w:cs="Times New Roman"/>
+          <w:sz w:val="24"/>
+          <w:szCs w:val="24"/>
+        </w:rPr>
         <w:t xml:space="preserve"> she would just yell </w:t>
       </w:r>
       <w:r>
+        <w:rPr>
+          <w:rFonts w:ascii="Times New Roman" w:hAnsi="Times New Roman" w:cs="Times New Roman"/>
+          <w:sz w:val="24"/>
+          <w:szCs w:val="24"/>
+        </w:rPr>
         <w:t>at him in person</w:t>
       </w:r>
       <w:r>
+        <w:rPr>
+          <w:rFonts w:ascii="Times New Roman" w:hAnsi="Times New Roman" w:cs="Times New Roman"/>
+          <w:sz w:val="24"/>
+          <w:szCs w:val="24"/>
+        </w:rPr>
         <w:t xml:space="preserve">. He </w:t>
       </w:r>
       <w:r>
+        <w:rPr>
+          <w:rFonts w:ascii="Times New Roman" w:hAnsi="Times New Roman" w:cs="Times New Roman"/>
+          <w:sz w:val="24"/>
+          <w:szCs w:val="24"/>
+        </w:rPr>
         <w:t>entertained the idea</w:t>
       </w:r>
       <w:r>
+        <w:rPr>
+          <w:rFonts w:ascii="Times New Roman" w:hAnsi="Times New Roman" w:cs="Times New Roman"/>
+          <w:sz w:val="24"/>
+          <w:szCs w:val="24"/>
+        </w:rPr>
         <w:t xml:space="preserve"> </w:t>
       </w:r>
       <w:r>
+        <w:rPr>
+          <w:rFonts w:ascii="Times New Roman" w:hAnsi="Times New Roman" w:cs="Times New Roman"/>
+          <w:sz w:val="24"/>
+          <w:szCs w:val="24"/>
+        </w:rPr>
         <w:t>of getting</w:t>
       </w:r>
       <w:r>
+        <w:rPr>
+          <w:rFonts w:ascii="Times New Roman" w:hAnsi="Times New Roman" w:cs="Times New Roman"/>
+          <w:sz w:val="24"/>
+          <w:szCs w:val="24"/>
+        </w:rPr>
         <w:t xml:space="preserve"> naked and hang</w:t>
       </w:r>
       <w:r>
+        <w:rPr>
+          <w:rFonts w:ascii="Times New Roman" w:hAnsi="Times New Roman" w:cs="Times New Roman"/>
+          <w:sz w:val="24"/>
+          <w:szCs w:val="24"/>
+        </w:rPr>
         <w:t>ing</w:t>
       </w:r>
       <w:r>
+        <w:rPr>
+          <w:rFonts w:ascii="Times New Roman" w:hAnsi="Times New Roman" w:cs="Times New Roman"/>
+          <w:sz w:val="24"/>
+          <w:szCs w:val="24"/>
+        </w:rPr>
         <w:t xml:space="preserve"> himsel</w:t>
       </w:r>
       <w:r>
+        <w:rPr>
+          <w:rFonts w:ascii="Times New Roman" w:hAnsi="Times New Roman" w:cs="Times New Roman"/>
+          <w:sz w:val="24"/>
+          <w:szCs w:val="24"/>
+        </w:rPr>
         <w:t>f from</w:t>
       </w:r>
       <w:r>
+        <w:rPr>
+          <w:rFonts w:ascii="Times New Roman" w:hAnsi="Times New Roman" w:cs="Times New Roman"/>
+          <w:sz w:val="24"/>
+          <w:szCs w:val="24"/>
+        </w:rPr>
         <w:t xml:space="preserve"> </w:t>
       </w:r>
       <w:r>
+        <w:rPr>
+          <w:rFonts w:ascii="Times New Roman" w:hAnsi="Times New Roman" w:cs="Times New Roman"/>
+          <w:sz w:val="24"/>
+          <w:szCs w:val="24"/>
+        </w:rPr>
         <w:t>her</w:t>
       </w:r>
       <w:r>
+        <w:rPr>
+          <w:rFonts w:ascii="Times New Roman" w:hAnsi="Times New Roman" w:cs="Times New Roman"/>
+          <w:sz w:val="24"/>
+          <w:szCs w:val="24"/>
+        </w:rPr>
         <w:t xml:space="preserve"> balcony. The Vitruvian man: hanging edition. </w:t>
       </w:r>
       <w:r>
+        <w:rPr>
+          <w:rFonts w:ascii="Times New Roman" w:hAnsi="Times New Roman" w:cs="Times New Roman"/>
+          <w:sz w:val="24"/>
+          <w:szCs w:val="24"/>
+        </w:rPr>
         <w:t>T</w:t>
       </w:r>
       <w:r>
+        <w:rPr>
+          <w:rFonts w:ascii="Times New Roman" w:hAnsi="Times New Roman" w:cs="Times New Roman"/>
+          <w:sz w:val="24"/>
+          <w:szCs w:val="24"/>
+        </w:rPr>
         <w:t>hat would be a good ‘fuck you’ to her and her incessant whining.</w:t>
       </w:r>
     </w:p>
     <w:p>
       <w:pPr>
         <w:ind w:firstLine="720"/>
+        <w:rPr>
+          <w:rFonts w:ascii="Times New Roman" w:hAnsi="Times New Roman" w:cs="Times New Roman"/>
+          <w:sz w:val="24"/>
+          <w:szCs w:val="24"/>
+        </w:rPr>
       </w:pPr>
       <w:r>
+        <w:rPr>
+          <w:rFonts w:ascii="Times New Roman" w:hAnsi="Times New Roman" w:cs="Times New Roman"/>
+          <w:sz w:val="24"/>
+          <w:szCs w:val="24"/>
+        </w:rPr>
         <w:t xml:space="preserve">The tie was his best shot. It was the one thing </w:t>
       </w:r>
       <w:r>
+        <w:rPr>
+          <w:rFonts w:ascii="Times New Roman" w:hAnsi="Times New Roman" w:cs="Times New Roman"/>
+          <w:sz w:val="24"/>
+          <w:szCs w:val="24"/>
+        </w:rPr>
         <w:t xml:space="preserve">that still had value to him. </w:t>
       </w:r>
       <w:r>
+        <w:rPr>
+          <w:rFonts w:ascii="Times New Roman" w:hAnsi="Times New Roman" w:cs="Times New Roman"/>
+          <w:sz w:val="24"/>
+          <w:szCs w:val="24"/>
+        </w:rPr>
         <w:t>The</w:t>
       </w:r>
       <w:r>
+        <w:rPr>
+          <w:rFonts w:ascii="Times New Roman" w:hAnsi="Times New Roman" w:cs="Times New Roman"/>
+          <w:sz w:val="24"/>
+          <w:szCs w:val="24"/>
+        </w:rPr>
         <w:t xml:space="preserve"> red and gold stripes had seen him through the b</w:t>
       </w:r>
       <w:r>
+        <w:rPr>
+          <w:rFonts w:ascii="Times New Roman" w:hAnsi="Times New Roman" w:cs="Times New Roman"/>
+          <w:sz w:val="24"/>
+          <w:szCs w:val="24"/>
+        </w:rPr>
         <w:t>est 5 years of his life. And</w:t>
       </w:r>
       <w:r>
+        <w:rPr>
+          <w:rFonts w:ascii="Times New Roman" w:hAnsi="Times New Roman" w:cs="Times New Roman"/>
+          <w:sz w:val="24"/>
+          <w:szCs w:val="24"/>
+        </w:rPr>
         <w:t xml:space="preserve"> they would see him through the end of it. </w:t>
       </w:r>
       <w:r>
+        <w:rPr>
+          <w:rFonts w:ascii="Times New Roman" w:hAnsi="Times New Roman" w:cs="Times New Roman"/>
+          <w:sz w:val="24"/>
+          <w:szCs w:val="24"/>
+        </w:rPr>
         <w:t>Now the question shifted</w:t>
       </w:r>
       <w:r>
+        <w:rPr>
+          <w:rFonts w:ascii="Times New Roman" w:hAnsi="Times New Roman" w:cs="Times New Roman"/>
+          <w:sz w:val="24"/>
+          <w:szCs w:val="24"/>
+        </w:rPr>
         <w:t xml:space="preserve"> back to where.</w:t>
       </w:r>
     </w:p>
     <w:p>
       <w:pPr>
         <w:ind w:firstLine="720"/>
+        <w:rPr>
+          <w:rFonts w:ascii="Times New Roman" w:hAnsi="Times New Roman" w:cs="Times New Roman"/>
+          <w:sz w:val="24"/>
+          <w:szCs w:val="24"/>
+        </w:rPr>
       </w:pPr>
       <w:r>
+        <w:rPr>
+          <w:rFonts w:ascii="Times New Roman" w:hAnsi="Times New Roman" w:cs="Times New Roman"/>
+          <w:sz w:val="24"/>
+          <w:szCs w:val="24"/>
+        </w:rPr>
         <w:t>Christopher Lowell stood in front of his bedroom mirror and looked at himself. He scarcely needed the thing anymore. Straighten out both sides to the right length</w:t>
       </w:r>
       <w:r>
+        <w:rPr>
+          <w:rFonts w:ascii="Times New Roman" w:hAnsi="Times New Roman" w:cs="Times New Roman"/>
+          <w:sz w:val="24"/>
+          <w:szCs w:val="24"/>
+        </w:rPr>
         <w:t xml:space="preserve">, cross the two then loop them around - he </w:t>
       </w:r>
       <w:r>
+        <w:rPr>
+          <w:rFonts w:ascii="Times New Roman" w:hAnsi="Times New Roman" w:cs="Times New Roman"/>
+          <w:sz w:val="24"/>
+          <w:szCs w:val="24"/>
+        </w:rPr>
         <w:t>was careful to avoid</w:t>
       </w:r>
       <w:r>
+        <w:rPr>
+          <w:rFonts w:ascii="Times New Roman" w:hAnsi="Times New Roman" w:cs="Times New Roman"/>
+          <w:sz w:val="24"/>
+          <w:szCs w:val="24"/>
+        </w:rPr>
         <w:t xml:space="preserve"> the</w:t>
       </w:r>
       <w:r>
+        <w:rPr>
+          <w:rFonts w:ascii="Times New Roman" w:hAnsi="Times New Roman" w:cs="Times New Roman"/>
+          <w:sz w:val="24"/>
+          <w:szCs w:val="24"/>
+        </w:rPr>
         <w:t xml:space="preserve"> four-in-hand-knot. After a few seconds he landed u</w:t>
       </w:r>
       <w:r>
+        <w:rPr>
+          <w:rFonts w:ascii="Times New Roman" w:hAnsi="Times New Roman" w:cs="Times New Roman"/>
+          <w:sz w:val="24"/>
+          <w:szCs w:val="24"/>
+        </w:rPr>
         <w:t>p exactly where he wanted to be:</w:t>
       </w:r>
       <w:r>
+        <w:rPr>
+          <w:rFonts w:ascii="Times New Roman" w:hAnsi="Times New Roman" w:cs="Times New Roman"/>
+          <w:sz w:val="24"/>
+          <w:szCs w:val="24"/>
+        </w:rPr>
         <w:t xml:space="preserve"> with </w:t>
       </w:r>
       <w:r>
+        <w:rPr>
+          <w:rFonts w:ascii="Times New Roman" w:hAnsi="Times New Roman" w:cs="Times New Roman"/>
+          <w:sz w:val="24"/>
+          <w:szCs w:val="24"/>
+        </w:rPr>
         <w:t>the same</w:t>
       </w:r>
       <w:r>
+        <w:rPr>
+          <w:rFonts w:ascii="Times New Roman" w:hAnsi="Times New Roman" w:cs="Times New Roman"/>
+          <w:sz w:val="24"/>
+          <w:szCs w:val="24"/>
+        </w:rPr>
         <w:t xml:space="preserve"> </w:t>
       </w:r>
       <w:r>
+        <w:rPr>
+          <w:rFonts w:ascii="Times New Roman" w:hAnsi="Times New Roman" w:cs="Times New Roman"/>
+          <w:sz w:val="24"/>
+          <w:szCs w:val="24"/>
+        </w:rPr>
         <w:t>Windsor knot that he had tied for 5 years, the very knot that would end him.</w:t>
       </w:r>
       <w:r>
+        <w:rPr>
+          <w:rFonts w:ascii="Times New Roman" w:hAnsi="Times New Roman" w:cs="Times New Roman"/>
+          <w:sz w:val="24"/>
+          <w:szCs w:val="24"/>
+        </w:rPr>
         <w:t xml:space="preserve">  What had his father called ties</w:t>
       </w:r>
       <w:r>
+        <w:rPr>
+          <w:rFonts w:ascii="Times New Roman" w:hAnsi="Times New Roman" w:cs="Times New Roman"/>
+          <w:sz w:val="24"/>
+          <w:szCs w:val="24"/>
+        </w:rPr>
         <w:t xml:space="preserve">? </w:t>
       </w:r>
       <w:r>
+        <w:rPr>
+          <w:rFonts w:ascii="Times New Roman" w:hAnsi="Times New Roman" w:cs="Times New Roman"/>
+          <w:sz w:val="24"/>
+          <w:szCs w:val="24"/>
+        </w:rPr>
         <w:t>‘</w:t>
       </w:r>
       <w:r>
+        <w:rPr>
+          <w:rFonts w:ascii="Times New Roman" w:hAnsi="Times New Roman" w:cs="Times New Roman"/>
+          <w:sz w:val="24"/>
+          <w:szCs w:val="24"/>
+        </w:rPr>
         <w:t>Little nooses</w:t>
       </w:r>
       <w:r>
+        <w:rPr>
+          <w:rFonts w:ascii="Times New Roman" w:hAnsi="Times New Roman" w:cs="Times New Roman"/>
+          <w:sz w:val="24"/>
+          <w:szCs w:val="24"/>
+        </w:rPr>
         <w:t>’</w:t>
       </w:r>
       <w:r>
+        <w:rPr>
+          <w:rFonts w:ascii="Times New Roman" w:hAnsi="Times New Roman" w:cs="Times New Roman"/>
+          <w:sz w:val="24"/>
+          <w:szCs w:val="24"/>
+        </w:rPr>
         <w:t>. The irony was too delicious for Chris not to throw his head back and laugh.</w:t>
       </w:r>
     </w:p>
     <w:p>
       <w:pPr>
         <w:ind w:firstLine="720"/>
+        <w:rPr>
+          <w:rFonts w:ascii="Times New Roman" w:hAnsi="Times New Roman" w:cs="Times New Roman"/>
+          <w:sz w:val="24"/>
+          <w:szCs w:val="24"/>
+        </w:rPr>
       </w:pPr>
       <w:r>
+        <w:rPr>
+          <w:rFonts w:ascii="Times New Roman" w:hAnsi="Times New Roman" w:cs="Times New Roman"/>
+          <w:sz w:val="24"/>
+          <w:szCs w:val="24"/>
+        </w:rPr>
         <w:t xml:space="preserve">As he </w:t>
       </w:r>
       <w:r>
+        <w:rPr>
+          <w:rFonts w:ascii="Times New Roman" w:hAnsi="Times New Roman" w:cs="Times New Roman"/>
+          <w:sz w:val="24"/>
+          <w:szCs w:val="24"/>
+        </w:rPr>
         <w:t>stood in front of the mirror</w:t>
       </w:r>
       <w:r>
+        <w:rPr>
+          <w:rFonts w:ascii="Times New Roman" w:hAnsi="Times New Roman" w:cs="Times New Roman"/>
+          <w:sz w:val="24"/>
+          <w:szCs w:val="24"/>
+        </w:rPr>
         <w:t>, he could</w:t>
       </w:r>
       <w:r>
+        <w:rPr>
+          <w:rFonts w:ascii="Times New Roman" w:hAnsi="Times New Roman" w:cs="Times New Roman"/>
+          <w:sz w:val="24"/>
+          <w:szCs w:val="24"/>
+        </w:rPr>
         <w:t>n’t</w:t>
       </w:r>
       <w:r>
+        <w:rPr>
+          <w:rFonts w:ascii="Times New Roman" w:hAnsi="Times New Roman" w:cs="Times New Roman"/>
+          <w:sz w:val="24"/>
+          <w:szCs w:val="24"/>
+        </w:rPr>
         <w:t xml:space="preserve"> stop looking at the tie. </w:t>
       </w:r>
       <w:r>
+        <w:rPr>
+          <w:rFonts w:ascii="Times New Roman" w:hAnsi="Times New Roman" w:cs="Times New Roman"/>
+          <w:sz w:val="24"/>
+          <w:szCs w:val="24"/>
+        </w:rPr>
         <w:t>The vivacity of the red and gold</w:t>
       </w:r>
       <w:r>
+        <w:rPr>
+          <w:rFonts w:ascii="Times New Roman" w:hAnsi="Times New Roman" w:cs="Times New Roman"/>
+          <w:sz w:val="24"/>
+          <w:szCs w:val="24"/>
+        </w:rPr>
         <w:t xml:space="preserve"> </w:t>
       </w:r>
       <w:r>
+        <w:rPr>
+          <w:rFonts w:ascii="Times New Roman" w:hAnsi="Times New Roman" w:cs="Times New Roman"/>
+          <w:sz w:val="24"/>
+          <w:szCs w:val="24"/>
+        </w:rPr>
         <w:t xml:space="preserve">seemed to make the object come to life. </w:t>
       </w:r>
       <w:r>
-        <w:t>It represented good memories, happier times. The damn thing felt as though it was burning his neck. The proverbial cross placed on a vampire. He w</w:t>
-      </w:r>
-      <w:r>
+        <w:rPr>
+          <w:rFonts w:ascii="Times New Roman" w:hAnsi="Times New Roman" w:cs="Times New Roman"/>
+          <w:sz w:val="24"/>
+          <w:szCs w:val="24"/>
+        </w:rPr>
+        <w:t xml:space="preserve">It represented good memories, happier times. The damn thing felt as though it was burning his neck. The proverbial cross placed on a </w:t>
+      </w:r>
+      <w:r>
+        <w:rPr>
+          <w:rFonts w:ascii="Times New Roman" w:hAnsi="Times New Roman" w:cs="Times New Roman"/>
+          <w:sz w:val="24"/>
+          <w:szCs w:val="24"/>
+        </w:rPr>
+        <w:lastRenderedPageBreak/>
+        <w:t>vampire. He w</w:t>
+      </w:r>
+      <w:r>
+        <w:rPr>
+          <w:rFonts w:ascii="Times New Roman" w:hAnsi="Times New Roman" w:cs="Times New Roman"/>
+          <w:sz w:val="24"/>
+          <w:szCs w:val="24"/>
+        </w:rPr>
         <w:t>anted so desperately to use it</w:t>
       </w:r>
       <w:r>
+        <w:rPr>
+          <w:rFonts w:ascii="Times New Roman" w:hAnsi="Times New Roman" w:cs="Times New Roman"/>
+          <w:sz w:val="24"/>
+          <w:szCs w:val="24"/>
+        </w:rPr>
         <w:t>, to allow it</w:t>
       </w:r>
       <w:r>
+        <w:rPr>
+          <w:rFonts w:ascii="Times New Roman" w:hAnsi="Times New Roman" w:cs="Times New Roman"/>
+          <w:sz w:val="24"/>
+          <w:szCs w:val="24"/>
+        </w:rPr>
         <w:t xml:space="preserve"> to</w:t>
       </w:r>
       <w:r>
+        <w:rPr>
+          <w:rFonts w:ascii="Times New Roman" w:hAnsi="Times New Roman" w:cs="Times New Roman"/>
+          <w:sz w:val="24"/>
+          <w:szCs w:val="24"/>
+        </w:rPr>
         <w:t xml:space="preserve"> help him enter the blackness that held eternal sleep</w:t>
       </w:r>
       <w:r>
+        <w:rPr>
+          <w:rFonts w:ascii="Times New Roman" w:hAnsi="Times New Roman" w:cs="Times New Roman"/>
+          <w:sz w:val="24"/>
+          <w:szCs w:val="24"/>
+        </w:rPr>
         <w:t>,</w:t>
       </w:r>
       <w:r>
+        <w:rPr>
+          <w:rFonts w:ascii="Times New Roman" w:hAnsi="Times New Roman" w:cs="Times New Roman"/>
+          <w:sz w:val="24"/>
+          <w:szCs w:val="24"/>
+        </w:rPr>
         <w:t xml:space="preserve"> but he could not. It would not let his eyes go.</w:t>
       </w:r>
     </w:p>
     <w:p>
       <w:pPr>
         <w:ind w:firstLine="720"/>
+        <w:rPr>
+          <w:rFonts w:ascii="Times New Roman" w:hAnsi="Times New Roman" w:cs="Times New Roman"/>
+          <w:sz w:val="24"/>
+          <w:szCs w:val="24"/>
+        </w:rPr>
       </w:pPr>
       <w:r>
+        <w:rPr>
+          <w:rFonts w:ascii="Times New Roman" w:hAnsi="Times New Roman" w:cs="Times New Roman"/>
+          <w:sz w:val="24"/>
+          <w:szCs w:val="24"/>
+        </w:rPr>
         <w:t>Chris turned the tie around his neck, the knot</w:t>
       </w:r>
       <w:r>
+        <w:rPr>
+          <w:rFonts w:ascii="Times New Roman" w:hAnsi="Times New Roman" w:cs="Times New Roman"/>
+          <w:sz w:val="24"/>
+          <w:szCs w:val="24"/>
+        </w:rPr>
         <w:t xml:space="preserve"> now</w:t>
       </w:r>
       <w:r>
+        <w:rPr>
+          <w:rFonts w:ascii="Times New Roman" w:hAnsi="Times New Roman" w:cs="Times New Roman"/>
+          <w:sz w:val="24"/>
+          <w:szCs w:val="24"/>
+        </w:rPr>
         <w:t xml:space="preserve"> facing away from him</w:t>
       </w:r>
       <w:r>
+        <w:rPr>
+          <w:rFonts w:ascii="Times New Roman" w:hAnsi="Times New Roman" w:cs="Times New Roman"/>
+          <w:sz w:val="24"/>
+          <w:szCs w:val="24"/>
+        </w:rPr>
         <w:t>, and tightened it until he could barely breathe. This was</w:t>
       </w:r>
       <w:r>
+        <w:rPr>
+          <w:rFonts w:ascii="Times New Roman" w:hAnsi="Times New Roman" w:cs="Times New Roman"/>
+          <w:sz w:val="24"/>
+          <w:szCs w:val="24"/>
+        </w:rPr>
         <w:t xml:space="preserve"> his</w:t>
       </w:r>
       <w:r>
+        <w:rPr>
+          <w:rFonts w:ascii="Times New Roman" w:hAnsi="Times New Roman" w:cs="Times New Roman"/>
+          <w:sz w:val="24"/>
+          <w:szCs w:val="24"/>
+        </w:rPr>
         <w:t xml:space="preserve"> childhood</w:t>
       </w:r>
       <w:r>
+        <w:rPr>
+          <w:rFonts w:ascii="Times New Roman" w:hAnsi="Times New Roman" w:cs="Times New Roman"/>
+          <w:sz w:val="24"/>
+          <w:szCs w:val="24"/>
+        </w:rPr>
         <w:t xml:space="preserve"> wrapped around his throat, the penance for his adult life thus far. Yet it was that childhood and the purity of the memories associated with it that made him think.</w:t>
       </w:r>
     </w:p>
     <w:p>
       <w:pPr>
         <w:ind w:firstLine="720"/>
+        <w:rPr>
+          <w:rFonts w:ascii="Times New Roman" w:hAnsi="Times New Roman" w:cs="Times New Roman"/>
+          <w:sz w:val="24"/>
+          <w:szCs w:val="24"/>
+        </w:rPr>
       </w:pPr>
       <w:r>
+        <w:rPr>
+          <w:rFonts w:ascii="Times New Roman" w:hAnsi="Times New Roman" w:cs="Times New Roman"/>
+          <w:sz w:val="24"/>
+          <w:szCs w:val="24"/>
+        </w:rPr>
         <w:t>He hadn’t been honest with himself</w:t>
       </w:r>
       <w:r>
+        <w:rPr>
+          <w:rFonts w:ascii="Times New Roman" w:hAnsi="Times New Roman" w:cs="Times New Roman"/>
+          <w:sz w:val="24"/>
+          <w:szCs w:val="24"/>
+        </w:rPr>
         <w:t>. I</w:t>
       </w:r>
       <w:r>
+        <w:rPr>
+          <w:rFonts w:ascii="Times New Roman" w:hAnsi="Times New Roman" w:cs="Times New Roman"/>
+          <w:sz w:val="24"/>
+          <w:szCs w:val="24"/>
+        </w:rPr>
         <w:t>t wasn’t the Kramers or his parents or the landlady</w:t>
       </w:r>
       <w:r>
+        <w:rPr>
+          <w:rFonts w:ascii="Times New Roman" w:hAnsi="Times New Roman" w:cs="Times New Roman"/>
+          <w:sz w:val="24"/>
+          <w:szCs w:val="24"/>
+        </w:rPr>
         <w:t xml:space="preserve"> or the universe</w:t>
       </w:r>
       <w:r>
+        <w:rPr>
+          <w:rFonts w:ascii="Times New Roman" w:hAnsi="Times New Roman" w:cs="Times New Roman"/>
+          <w:sz w:val="24"/>
+          <w:szCs w:val="24"/>
+        </w:rPr>
         <w:t xml:space="preserve"> that he really hated. </w:t>
       </w:r>
       <w:r>
+        <w:rPr>
+          <w:rFonts w:ascii="Times New Roman" w:hAnsi="Times New Roman" w:cs="Times New Roman"/>
+          <w:sz w:val="24"/>
+          <w:szCs w:val="24"/>
+        </w:rPr>
         <w:t>They didn’t</w:t>
       </w:r>
       <w:r>
+        <w:rPr>
+          <w:rFonts w:ascii="Times New Roman" w:hAnsi="Times New Roman" w:cs="Times New Roman"/>
+          <w:sz w:val="24"/>
+          <w:szCs w:val="24"/>
+        </w:rPr>
         <w:t xml:space="preserve"> deserve his punishment. They didn’t deserve him wielding his death as a weapon to coerce them into guilt. Well maybe the landlady did - that woman</w:t>
       </w:r>
       <w:r>
+        <w:rPr>
+          <w:rFonts w:ascii="Times New Roman" w:hAnsi="Times New Roman" w:cs="Times New Roman"/>
+          <w:sz w:val="24"/>
+          <w:szCs w:val="24"/>
+        </w:rPr>
         <w:t xml:space="preserve"> was</w:t>
       </w:r>
       <w:r>
+        <w:rPr>
+          <w:rFonts w:ascii="Times New Roman" w:hAnsi="Times New Roman" w:cs="Times New Roman"/>
+          <w:sz w:val="24"/>
+          <w:szCs w:val="24"/>
+        </w:rPr>
         <w:t xml:space="preserve"> a</w:t>
       </w:r>
       <w:r>
+        <w:rPr>
+          <w:rFonts w:ascii="Times New Roman" w:hAnsi="Times New Roman" w:cs="Times New Roman"/>
+          <w:sz w:val="24"/>
+          <w:szCs w:val="24"/>
+        </w:rPr>
         <w:t xml:space="preserve"> </w:t>
       </w:r>
       <w:r>
+        <w:rPr>
+          <w:rFonts w:ascii="Times New Roman" w:hAnsi="Times New Roman" w:cs="Times New Roman"/>
+          <w:sz w:val="24"/>
+          <w:szCs w:val="24"/>
+        </w:rPr>
         <w:t>cackling</w:t>
       </w:r>
       <w:r>
+        <w:rPr>
+          <w:rFonts w:ascii="Times New Roman" w:hAnsi="Times New Roman" w:cs="Times New Roman"/>
+          <w:sz w:val="24"/>
+          <w:szCs w:val="24"/>
+        </w:rPr>
         <w:t xml:space="preserve"> w</w:t>
       </w:r>
       <w:r>
+        <w:rPr>
+          <w:rFonts w:ascii="Times New Roman" w:hAnsi="Times New Roman" w:cs="Times New Roman"/>
+          <w:sz w:val="24"/>
+          <w:szCs w:val="24"/>
+        </w:rPr>
         <w:t xml:space="preserve">itch who </w:t>
       </w:r>
       <w:r>
-        <w:lastRenderedPageBreak/>
+        <w:rPr>
+          <w:rFonts w:ascii="Times New Roman" w:hAnsi="Times New Roman" w:cs="Times New Roman"/>
+          <w:sz w:val="24"/>
+          <w:szCs w:val="24"/>
+        </w:rPr>
         <w:t>lived to make his life</w:t>
       </w:r>
       <w:r>
+        <w:rPr>
+          <w:rFonts w:ascii="Times New Roman" w:hAnsi="Times New Roman" w:cs="Times New Roman"/>
+          <w:sz w:val="24"/>
+          <w:szCs w:val="24"/>
+        </w:rPr>
         <w:t xml:space="preserve"> miserable</w:t>
       </w:r>
       <w:r>
+        <w:rPr>
+          <w:rFonts w:ascii="Times New Roman" w:hAnsi="Times New Roman" w:cs="Times New Roman"/>
+          <w:sz w:val="24"/>
+          <w:szCs w:val="24"/>
+        </w:rPr>
         <w:t xml:space="preserve"> – okay</w:t>
       </w:r>
       <w:r>
+        <w:rPr>
+          <w:rFonts w:ascii="Times New Roman" w:hAnsi="Times New Roman" w:cs="Times New Roman"/>
+          <w:sz w:val="24"/>
+          <w:szCs w:val="24"/>
+        </w:rPr>
         <w:t xml:space="preserve"> fine,</w:t>
       </w:r>
       <w:r>
+        <w:rPr>
+          <w:rFonts w:ascii="Times New Roman" w:hAnsi="Times New Roman" w:cs="Times New Roman"/>
+          <w:sz w:val="24"/>
+          <w:szCs w:val="24"/>
+        </w:rPr>
         <w:t xml:space="preserve"> he was still being</w:t>
       </w:r>
       <w:r>
+        <w:rPr>
+          <w:rFonts w:ascii="Times New Roman" w:hAnsi="Times New Roman" w:cs="Times New Roman"/>
+          <w:sz w:val="24"/>
+          <w:szCs w:val="24"/>
+        </w:rPr>
         <w:t xml:space="preserve"> too</w:t>
       </w:r>
       <w:r>
+        <w:rPr>
+          <w:rFonts w:ascii="Times New Roman" w:hAnsi="Times New Roman" w:cs="Times New Roman"/>
+          <w:sz w:val="24"/>
+          <w:szCs w:val="24"/>
+        </w:rPr>
         <w:t xml:space="preserve"> harsh</w:t>
       </w:r>
       <w:r>
+        <w:rPr>
+          <w:rFonts w:ascii="Times New Roman" w:hAnsi="Times New Roman" w:cs="Times New Roman"/>
+          <w:sz w:val="24"/>
+          <w:szCs w:val="24"/>
+        </w:rPr>
         <w:t>.</w:t>
       </w:r>
       <w:r>
+        <w:rPr>
+          <w:rFonts w:ascii="Times New Roman" w:hAnsi="Times New Roman" w:cs="Times New Roman"/>
+          <w:sz w:val="24"/>
+          <w:szCs w:val="24"/>
+        </w:rPr>
         <w:t xml:space="preserve"> </w:t>
       </w:r>
       <w:r>
+        <w:rPr>
+          <w:rFonts w:ascii="Times New Roman" w:hAnsi="Times New Roman" w:cs="Times New Roman"/>
+          <w:sz w:val="24"/>
+          <w:szCs w:val="24"/>
+        </w:rPr>
         <w:t xml:space="preserve">Rather </w:t>
       </w:r>
       <w:r>
+        <w:rPr>
+          <w:rFonts w:ascii="Times New Roman" w:hAnsi="Times New Roman" w:cs="Times New Roman"/>
+          <w:sz w:val="24"/>
+          <w:szCs w:val="24"/>
+        </w:rPr>
         <w:t>the problem</w:t>
       </w:r>
       <w:r>
+        <w:rPr>
+          <w:rFonts w:ascii="Times New Roman" w:hAnsi="Times New Roman" w:cs="Times New Roman"/>
+          <w:sz w:val="24"/>
+          <w:szCs w:val="24"/>
+        </w:rPr>
         <w:t xml:space="preserve"> was deeper and</w:t>
       </w:r>
       <w:r>
+        <w:rPr>
+          <w:rFonts w:ascii="Times New Roman" w:hAnsi="Times New Roman" w:cs="Times New Roman"/>
+          <w:sz w:val="24"/>
+          <w:szCs w:val="24"/>
+        </w:rPr>
         <w:t xml:space="preserve"> more int</w:t>
       </w:r>
       <w:r>
+        <w:rPr>
+          <w:rFonts w:ascii="Times New Roman" w:hAnsi="Times New Roman" w:cs="Times New Roman"/>
+          <w:sz w:val="24"/>
+          <w:szCs w:val="24"/>
+        </w:rPr>
         <w:t xml:space="preserve">ernal. </w:t>
       </w:r>
       <w:r>
+        <w:rPr>
+          <w:rFonts w:ascii="Times New Roman" w:hAnsi="Times New Roman" w:cs="Times New Roman"/>
+          <w:sz w:val="24"/>
+          <w:szCs w:val="24"/>
+        </w:rPr>
         <w:t>I</w:t>
       </w:r>
       <w:r>
+        <w:rPr>
+          <w:rFonts w:ascii="Times New Roman" w:hAnsi="Times New Roman" w:cs="Times New Roman"/>
+          <w:sz w:val="24"/>
+          <w:szCs w:val="24"/>
+        </w:rPr>
         <w:t>t</w:t>
       </w:r>
       <w:r>
+        <w:rPr>
+          <w:rFonts w:ascii="Times New Roman" w:hAnsi="Times New Roman" w:cs="Times New Roman"/>
+          <w:sz w:val="24"/>
+          <w:szCs w:val="24"/>
+        </w:rPr>
         <w:t xml:space="preserve"> existed </w:t>
       </w:r>
       <w:r>
+        <w:rPr>
+          <w:rFonts w:ascii="Times New Roman" w:hAnsi="Times New Roman" w:cs="Times New Roman"/>
+          <w:sz w:val="24"/>
+          <w:szCs w:val="24"/>
+        </w:rPr>
         <w:t>beyond his blood, his</w:t>
       </w:r>
       <w:r>
+        <w:rPr>
+          <w:rFonts w:ascii="Times New Roman" w:hAnsi="Times New Roman" w:cs="Times New Roman"/>
+          <w:sz w:val="24"/>
+          <w:szCs w:val="24"/>
+        </w:rPr>
         <w:t xml:space="preserve"> bones and</w:t>
       </w:r>
       <w:r>
+        <w:rPr>
+          <w:rFonts w:ascii="Times New Roman" w:hAnsi="Times New Roman" w:cs="Times New Roman"/>
+          <w:sz w:val="24"/>
+          <w:szCs w:val="24"/>
+        </w:rPr>
         <w:t xml:space="preserve"> even</w:t>
       </w:r>
       <w:r>
+        <w:rPr>
+          <w:rFonts w:ascii="Times New Roman" w:hAnsi="Times New Roman" w:cs="Times New Roman"/>
+          <w:sz w:val="24"/>
+          <w:szCs w:val="24"/>
+        </w:rPr>
         <w:t xml:space="preserve"> </w:t>
       </w:r>
       <w:r>
+        <w:rPr>
+          <w:rFonts w:ascii="Times New Roman" w:hAnsi="Times New Roman" w:cs="Times New Roman"/>
+          <w:sz w:val="24"/>
+          <w:szCs w:val="24"/>
+        </w:rPr>
         <w:t xml:space="preserve">the </w:t>
       </w:r>
       <w:r>
+        <w:rPr>
+          <w:rFonts w:ascii="Times New Roman" w:hAnsi="Times New Roman" w:cs="Times New Roman"/>
+          <w:sz w:val="24"/>
+          <w:szCs w:val="24"/>
+        </w:rPr>
         <w:t xml:space="preserve">control room of his </w:t>
       </w:r>
       <w:r>
+        <w:rPr>
+          <w:rFonts w:ascii="Times New Roman" w:hAnsi="Times New Roman" w:cs="Times New Roman"/>
+          <w:sz w:val="24"/>
+          <w:szCs w:val="24"/>
+        </w:rPr>
         <w:t>mind</w:t>
       </w:r>
       <w:r>
+        <w:rPr>
+          <w:rFonts w:ascii="Times New Roman" w:hAnsi="Times New Roman" w:cs="Times New Roman"/>
+          <w:sz w:val="24"/>
+          <w:szCs w:val="24"/>
+        </w:rPr>
         <w:t xml:space="preserve">. </w:t>
       </w:r>
       <w:r>
+        <w:rPr>
+          <w:rFonts w:ascii="Times New Roman" w:hAnsi="Times New Roman" w:cs="Times New Roman"/>
+          <w:sz w:val="24"/>
+          <w:szCs w:val="24"/>
+        </w:rPr>
         <w:t>It was h</w:t>
       </w:r>
       <w:r>
+        <w:rPr>
+          <w:rFonts w:ascii="Times New Roman" w:hAnsi="Times New Roman" w:cs="Times New Roman"/>
+          <w:sz w:val="24"/>
+          <w:szCs w:val="24"/>
+        </w:rPr>
         <w:t xml:space="preserve">imself. Or whatever part of himself that had allowed his life to go to </w:t>
       </w:r>
       <w:r>
+        <w:rPr>
+          <w:rFonts w:ascii="Times New Roman" w:hAnsi="Times New Roman" w:cs="Times New Roman"/>
+          <w:sz w:val="24"/>
+          <w:szCs w:val="24"/>
+        </w:rPr>
         <w:t>hell</w:t>
       </w:r>
       <w:r>
+        <w:rPr>
+          <w:rFonts w:ascii="Times New Roman" w:hAnsi="Times New Roman" w:cs="Times New Roman"/>
+          <w:sz w:val="24"/>
+          <w:szCs w:val="24"/>
+        </w:rPr>
         <w:t>.</w:t>
       </w:r>
-      <w:bookmarkStart w:id="0" w:name="_GoBack"/>
-      <w:bookmarkEnd w:id="0"/>
-      <w:r>
+      <w:r>
+        <w:rPr>
+          <w:rFonts w:ascii="Times New Roman" w:hAnsi="Times New Roman" w:cs="Times New Roman"/>
+          <w:sz w:val="24"/>
+          <w:szCs w:val="24"/>
+        </w:rPr>
         <w:t xml:space="preserve"> </w:t>
       </w:r>
     </w:p>
     <w:p>
       <w:pPr>
         <w:ind w:firstLine="720"/>
+        <w:rPr>
+          <w:rFonts w:ascii="Times New Roman" w:hAnsi="Times New Roman" w:cs="Times New Roman"/>
+          <w:sz w:val="24"/>
+          <w:szCs w:val="24"/>
+        </w:rPr>
       </w:pPr>
       <w:r>
+        <w:rPr>
+          <w:rFonts w:ascii="Times New Roman" w:hAnsi="Times New Roman" w:cs="Times New Roman"/>
+          <w:sz w:val="24"/>
+          <w:szCs w:val="24"/>
+        </w:rPr>
         <w:t>He looked in the mirror. He was</w:t>
       </w:r>
       <w:r>
+        <w:rPr>
+          <w:rFonts w:ascii="Times New Roman" w:hAnsi="Times New Roman" w:cs="Times New Roman"/>
+          <w:sz w:val="24"/>
+          <w:szCs w:val="24"/>
+        </w:rPr>
         <w:t xml:space="preserve"> only </w:t>
       </w:r>
       <w:r>
+        <w:rPr>
+          <w:rFonts w:ascii="Times New Roman" w:hAnsi="Times New Roman" w:cs="Times New Roman"/>
+          <w:sz w:val="24"/>
+          <w:szCs w:val="24"/>
+        </w:rPr>
         <w:t>3</w:t>
       </w:r>
       <w:r>
+        <w:rPr>
+          <w:rFonts w:ascii="Times New Roman" w:hAnsi="Times New Roman" w:cs="Times New Roman"/>
+          <w:sz w:val="24"/>
+          <w:szCs w:val="24"/>
+        </w:rPr>
         <w:t>0</w:t>
       </w:r>
       <w:r>
+        <w:rPr>
+          <w:rFonts w:ascii="Times New Roman" w:hAnsi="Times New Roman" w:cs="Times New Roman"/>
+          <w:sz w:val="24"/>
+          <w:szCs w:val="24"/>
+        </w:rPr>
         <w:t xml:space="preserve">. </w:t>
       </w:r>
       <w:r>
+        <w:rPr>
+          <w:rFonts w:ascii="Times New Roman" w:hAnsi="Times New Roman" w:cs="Times New Roman"/>
+          <w:sz w:val="24"/>
+          <w:szCs w:val="24"/>
+        </w:rPr>
         <w:t>H</w:t>
       </w:r>
       <w:r>
+        <w:rPr>
+          <w:rFonts w:ascii="Times New Roman" w:hAnsi="Times New Roman" w:cs="Times New Roman"/>
+          <w:sz w:val="24"/>
+          <w:szCs w:val="24"/>
+        </w:rPr>
         <w:t>e had been old enough to enter the world but</w:t>
       </w:r>
       <w:r>
+        <w:rPr>
+          <w:rFonts w:ascii="Times New Roman" w:hAnsi="Times New Roman" w:cs="Times New Roman"/>
+          <w:sz w:val="24"/>
+          <w:szCs w:val="24"/>
+        </w:rPr>
         <w:t xml:space="preserve"> young</w:t>
       </w:r>
       <w:r>
+        <w:rPr>
+          <w:rFonts w:ascii="Times New Roman" w:hAnsi="Times New Roman" w:cs="Times New Roman"/>
+          <w:sz w:val="24"/>
+          <w:szCs w:val="24"/>
+        </w:rPr>
         <w:t xml:space="preserve"> and stupid enough to get himself saddled with a drug addiction, m</w:t>
       </w:r>
       <w:r>
+        <w:rPr>
+          <w:rFonts w:ascii="Times New Roman" w:hAnsi="Times New Roman" w:cs="Times New Roman"/>
+          <w:sz w:val="24"/>
+          <w:szCs w:val="24"/>
+        </w:rPr>
         <w:t>ounting debt and</w:t>
       </w:r>
       <w:r>
+        <w:rPr>
+          <w:rFonts w:ascii="Times New Roman" w:hAnsi="Times New Roman" w:cs="Times New Roman"/>
+          <w:sz w:val="24"/>
+          <w:szCs w:val="24"/>
+        </w:rPr>
         <w:t xml:space="preserve"> no money to pay that</w:t>
       </w:r>
       <w:r>
+        <w:rPr>
+          <w:rFonts w:ascii="Times New Roman" w:hAnsi="Times New Roman" w:cs="Times New Roman"/>
+          <w:sz w:val="24"/>
+          <w:szCs w:val="24"/>
+        </w:rPr>
         <w:t xml:space="preserve"> off</w:t>
       </w:r>
       <w:r>
+        <w:rPr>
+          <w:rFonts w:ascii="Times New Roman" w:hAnsi="Times New Roman" w:cs="Times New Roman"/>
+          <w:sz w:val="24"/>
+          <w:szCs w:val="24"/>
+        </w:rPr>
         <w:t xml:space="preserve"> with. </w:t>
       </w:r>
       <w:r>
+        <w:rPr>
+          <w:rFonts w:ascii="Times New Roman" w:hAnsi="Times New Roman" w:cs="Times New Roman"/>
+          <w:sz w:val="24"/>
+          <w:szCs w:val="24"/>
+        </w:rPr>
         <w:t>It was hopeless.</w:t>
       </w:r>
       <w:r>
+        <w:rPr>
+          <w:rFonts w:ascii="Times New Roman" w:hAnsi="Times New Roman" w:cs="Times New Roman"/>
+          <w:sz w:val="24"/>
+          <w:szCs w:val="24"/>
+        </w:rPr>
         <w:t xml:space="preserve"> </w:t>
       </w:r>
     </w:p>
     <w:p>
       <w:pPr>
         <w:ind w:firstLine="720"/>
+        <w:rPr>
+          <w:rFonts w:ascii="Times New Roman" w:hAnsi="Times New Roman" w:cs="Times New Roman"/>
+          <w:sz w:val="24"/>
+          <w:szCs w:val="24"/>
+        </w:rPr>
       </w:pPr>
       <w:r>
+        <w:rPr>
+          <w:rFonts w:ascii="Times New Roman" w:hAnsi="Times New Roman" w:cs="Times New Roman"/>
+          <w:sz w:val="24"/>
+          <w:szCs w:val="24"/>
+        </w:rPr>
         <w:t xml:space="preserve">But the tie around his neck reminded him that life had not always been this way and maybe it need not be this way forever. </w:t>
       </w:r>
       <w:r>
+        <w:rPr>
+          <w:rFonts w:ascii="Times New Roman" w:hAnsi="Times New Roman" w:cs="Times New Roman"/>
+          <w:sz w:val="24"/>
+          <w:szCs w:val="24"/>
+        </w:rPr>
         <w:t>Chris</w:t>
       </w:r>
       <w:r>
+        <w:rPr>
+          <w:rFonts w:ascii="Times New Roman" w:hAnsi="Times New Roman" w:cs="Times New Roman"/>
+          <w:sz w:val="24"/>
+          <w:szCs w:val="24"/>
+        </w:rPr>
         <w:t xml:space="preserve"> scanned his brain</w:t>
       </w:r>
       <w:r>
+        <w:rPr>
+          <w:rFonts w:ascii="Times New Roman" w:hAnsi="Times New Roman" w:cs="Times New Roman"/>
+          <w:sz w:val="24"/>
+          <w:szCs w:val="24"/>
+        </w:rPr>
         <w:t>, trying to put that</w:t>
       </w:r>
       <w:r>
+        <w:rPr>
+          <w:rFonts w:ascii="Times New Roman" w:hAnsi="Times New Roman" w:cs="Times New Roman"/>
+          <w:sz w:val="24"/>
+          <w:szCs w:val="24"/>
+        </w:rPr>
         <w:t xml:space="preserve"> degree to use for once. A</w:t>
       </w:r>
       <w:r>
+        <w:rPr>
+          <w:rFonts w:ascii="Times New Roman" w:hAnsi="Times New Roman" w:cs="Times New Roman"/>
+          <w:sz w:val="24"/>
+          <w:szCs w:val="24"/>
+        </w:rPr>
         <w:t xml:space="preserve">fter a second </w:t>
       </w:r>
       <w:r>
+        <w:rPr>
+          <w:rFonts w:ascii="Times New Roman" w:hAnsi="Times New Roman" w:cs="Times New Roman"/>
+          <w:sz w:val="24"/>
+          <w:szCs w:val="24"/>
+        </w:rPr>
         <w:t>he came up with it</w:t>
       </w:r>
       <w:r>
+        <w:rPr>
+          <w:rFonts w:ascii="Times New Roman" w:hAnsi="Times New Roman" w:cs="Times New Roman"/>
+          <w:sz w:val="24"/>
+          <w:szCs w:val="24"/>
+        </w:rPr>
         <w:t xml:space="preserve">: </w:t>
       </w:r>
       <w:r>
+        <w:rPr>
+          <w:rFonts w:ascii="Times New Roman" w:hAnsi="Times New Roman" w:cs="Times New Roman"/>
+          <w:sz w:val="24"/>
+          <w:szCs w:val="24"/>
+        </w:rPr>
         <w:t>“</w:t>
       </w:r>
       <w:r>
+        <w:rPr>
+          <w:rFonts w:ascii="Times New Roman" w:hAnsi="Times New Roman" w:cs="Times New Roman"/>
+          <w:sz w:val="24"/>
+          <w:szCs w:val="24"/>
+        </w:rPr>
         <w:t>It’s</w:t>
       </w:r>
       <w:r>
+        <w:rPr>
+          <w:rFonts w:ascii="Times New Roman" w:hAnsi="Times New Roman" w:cs="Times New Roman"/>
+          <w:sz w:val="24"/>
+          <w:szCs w:val="24"/>
+        </w:rPr>
         <w:t xml:space="preserve"> the th</w:t>
       </w:r>
       <w:r>
+        <w:rPr>
+          <w:rFonts w:ascii="Times New Roman" w:hAnsi="Times New Roman" w:cs="Times New Roman"/>
+          <w:sz w:val="24"/>
+          <w:szCs w:val="24"/>
+        </w:rPr>
         <w:t xml:space="preserve">eatrical/ </w:t>
       </w:r>
       <w:r>
+        <w:rPr>
+          <w:rFonts w:ascii="Times New Roman" w:hAnsi="Times New Roman" w:cs="Times New Roman"/>
+          <w:sz w:val="24"/>
+          <w:szCs w:val="24"/>
+        </w:rPr>
         <w:t>comeback in broad day</w:t>
       </w:r>
       <w:r>
+        <w:rPr>
+          <w:rFonts w:ascii="Times New Roman" w:hAnsi="Times New Roman" w:cs="Times New Roman"/>
+          <w:sz w:val="24"/>
+          <w:szCs w:val="24"/>
+        </w:rPr>
         <w:t>/</w:t>
       </w:r>
       <w:r>
+        <w:rPr>
+          <w:rFonts w:ascii="Times New Roman" w:hAnsi="Times New Roman" w:cs="Times New Roman"/>
+          <w:sz w:val="24"/>
+          <w:szCs w:val="24"/>
+        </w:rPr>
         <w:t xml:space="preserve"> </w:t>
       </w:r>
       <w:r>
+        <w:rPr>
+          <w:rFonts w:ascii="Times New Roman" w:hAnsi="Times New Roman" w:cs="Times New Roman"/>
+          <w:sz w:val="24"/>
+          <w:szCs w:val="24"/>
+        </w:rPr>
         <w:t>to the same place, the same face, the same brute</w:t>
       </w:r>
       <w:r>
+        <w:rPr>
+          <w:rFonts w:ascii="Times New Roman" w:hAnsi="Times New Roman" w:cs="Times New Roman"/>
+          <w:sz w:val="24"/>
+          <w:szCs w:val="24"/>
+        </w:rPr>
         <w:t>/ amused shout:</w:t>
       </w:r>
       <w:r>
+        <w:rPr>
+          <w:rFonts w:ascii="Times New Roman" w:hAnsi="Times New Roman" w:cs="Times New Roman"/>
+          <w:sz w:val="24"/>
+          <w:szCs w:val="24"/>
+        </w:rPr>
         <w:t>/</w:t>
       </w:r>
       <w:r>
+        <w:rPr>
+          <w:rFonts w:ascii="Times New Roman" w:hAnsi="Times New Roman" w:cs="Times New Roman"/>
+          <w:sz w:val="24"/>
+          <w:szCs w:val="24"/>
+        </w:rPr>
         <w:t xml:space="preserve"> </w:t>
       </w:r>
       <w:r>
+        <w:rPr>
+          <w:rFonts w:ascii="Times New Roman" w:hAnsi="Times New Roman" w:cs="Times New Roman"/>
+          <w:sz w:val="24"/>
+          <w:szCs w:val="24"/>
+        </w:rPr>
         <w:t>‘</w:t>
       </w:r>
       <w:r>
+        <w:rPr>
+          <w:rFonts w:ascii="Times New Roman" w:hAnsi="Times New Roman" w:cs="Times New Roman"/>
+          <w:sz w:val="24"/>
+          <w:szCs w:val="24"/>
+        </w:rPr>
         <w:t>A miracle!</w:t>
       </w:r>
       <w:r>
+        <w:rPr>
+          <w:rFonts w:ascii="Times New Roman" w:hAnsi="Times New Roman" w:cs="Times New Roman"/>
+          <w:sz w:val="24"/>
+          <w:szCs w:val="24"/>
+        </w:rPr>
         <w:t>’</w:t>
       </w:r>
       <w:r>
+        <w:rPr>
+          <w:rFonts w:ascii="Times New Roman" w:hAnsi="Times New Roman" w:cs="Times New Roman"/>
+          <w:sz w:val="24"/>
+          <w:szCs w:val="24"/>
+        </w:rPr>
         <w:t xml:space="preserve"> That knocks me out.”</w:t>
       </w:r>
     </w:p>
     <w:p>
       <w:pPr>
         <w:ind w:firstLine="720"/>
+        <w:rPr>
+          <w:rFonts w:ascii="Times New Roman" w:hAnsi="Times New Roman" w:cs="Times New Roman"/>
+          <w:sz w:val="24"/>
+          <w:szCs w:val="24"/>
+        </w:rPr>
       </w:pPr>
       <w:r>
+        <w:rPr>
+          <w:rFonts w:ascii="Times New Roman" w:hAnsi="Times New Roman" w:cs="Times New Roman"/>
+          <w:sz w:val="24"/>
+          <w:szCs w:val="24"/>
+        </w:rPr>
         <w:t>Maybe he would die today. But</w:t>
       </w:r>
       <w:r>
+        <w:rPr>
+          <w:rFonts w:ascii="Times New Roman" w:hAnsi="Times New Roman" w:cs="Times New Roman"/>
+          <w:sz w:val="24"/>
+          <w:szCs w:val="24"/>
+        </w:rPr>
         <w:t xml:space="preserve"> not</w:t>
       </w:r>
       <w:r>
+        <w:rPr>
+          <w:rFonts w:ascii="Times New Roman" w:hAnsi="Times New Roman" w:cs="Times New Roman"/>
+          <w:sz w:val="24"/>
+          <w:szCs w:val="24"/>
+        </w:rPr>
         <w:t xml:space="preserve"> in the way that he had intended.</w:t>
       </w:r>
       <w:r>
+        <w:rPr>
+          <w:rFonts w:ascii="Times New Roman" w:hAnsi="Times New Roman" w:cs="Times New Roman"/>
+          <w:sz w:val="24"/>
+          <w:szCs w:val="24"/>
+        </w:rPr>
         <w:t xml:space="preserve"> He could make this into his </w:t>
       </w:r>
       <w:r>
+        <w:rPr>
+          <w:rFonts w:ascii="Times New Roman" w:hAnsi="Times New Roman" w:cs="Times New Roman"/>
+          <w:sz w:val="24"/>
+          <w:szCs w:val="24"/>
+        </w:rPr>
         <w:t xml:space="preserve">theatrical comeback to the same </w:t>
       </w:r>
       <w:r>
+        <w:rPr>
+          <w:rFonts w:ascii="Times New Roman" w:hAnsi="Times New Roman" w:cs="Times New Roman"/>
+          <w:sz w:val="24"/>
+          <w:szCs w:val="24"/>
+        </w:rPr>
         <w:t>house</w:t>
       </w:r>
       <w:r>
+        <w:rPr>
+          <w:rFonts w:ascii="Times New Roman" w:hAnsi="Times New Roman" w:cs="Times New Roman"/>
+          <w:sz w:val="24"/>
+          <w:szCs w:val="24"/>
+        </w:rPr>
         <w:t xml:space="preserve">, the same situation and the </w:t>
       </w:r>
       <w:r>
+        <w:rPr>
+          <w:rFonts w:ascii="Times New Roman" w:hAnsi="Times New Roman" w:cs="Times New Roman"/>
+          <w:sz w:val="24"/>
+          <w:szCs w:val="24"/>
+        </w:rPr>
         <w:t>same life but be different in h</w:t>
       </w:r>
       <w:r>
+        <w:rPr>
+          <w:rFonts w:ascii="Times New Roman" w:hAnsi="Times New Roman" w:cs="Times New Roman"/>
+          <w:sz w:val="24"/>
+          <w:szCs w:val="24"/>
+        </w:rPr>
         <w:t>imself. He could remake himself. But firs</w:t>
       </w:r>
       <w:r>
+        <w:rPr>
+          <w:rFonts w:ascii="Times New Roman" w:hAnsi="Times New Roman" w:cs="Times New Roman"/>
+          <w:sz w:val="24"/>
+          <w:szCs w:val="24"/>
+        </w:rPr>
         <w:t>t</w:t>
       </w:r>
       <w:r>
+        <w:rPr>
+          <w:rFonts w:ascii="Times New Roman" w:hAnsi="Times New Roman" w:cs="Times New Roman"/>
+          <w:sz w:val="24"/>
+          <w:szCs w:val="24"/>
+        </w:rPr>
         <w:t xml:space="preserve"> the needed help</w:t>
       </w:r>
       <w:r>
+        <w:rPr>
+          <w:rFonts w:ascii="Times New Roman" w:hAnsi="Times New Roman" w:cs="Times New Roman"/>
+          <w:sz w:val="24"/>
+          <w:szCs w:val="24"/>
+        </w:rPr>
         <w:t xml:space="preserve"> from one last </w:t>
       </w:r>
       <w:r>
+        <w:rPr>
+          <w:rFonts w:ascii="Times New Roman" w:hAnsi="Times New Roman" w:cs="Times New Roman"/>
+          <w:sz w:val="24"/>
+          <w:szCs w:val="24"/>
+        </w:rPr>
         <w:t>contact</w:t>
       </w:r>
       <w:r>
+        <w:rPr>
+          <w:rFonts w:ascii="Times New Roman" w:hAnsi="Times New Roman" w:cs="Times New Roman"/>
+          <w:sz w:val="24"/>
+          <w:szCs w:val="24"/>
+        </w:rPr>
         <w:t>.</w:t>
       </w:r>
     </w:p>
     <w:p>
       <w:pPr>
         <w:ind w:firstLine="720"/>
+        <w:rPr>
+          <w:rFonts w:ascii="Times New Roman" w:hAnsi="Times New Roman" w:cs="Times New Roman"/>
+          <w:sz w:val="24"/>
+          <w:szCs w:val="24"/>
+        </w:rPr>
       </w:pPr>
       <w:r>
+        <w:rPr>
+          <w:rFonts w:ascii="Times New Roman" w:hAnsi="Times New Roman" w:cs="Times New Roman"/>
+          <w:sz w:val="24"/>
+          <w:szCs w:val="24"/>
+        </w:rPr>
         <w:t xml:space="preserve">Christopher rummaged through the house and </w:t>
       </w:r>
       <w:r>
+        <w:rPr>
+          <w:rFonts w:ascii="Times New Roman" w:hAnsi="Times New Roman" w:cs="Times New Roman"/>
+          <w:sz w:val="24"/>
+          <w:szCs w:val="24"/>
+        </w:rPr>
         <w:t>mustered</w:t>
       </w:r>
       <w:r>
+        <w:rPr>
+          <w:rFonts w:ascii="Times New Roman" w:hAnsi="Times New Roman" w:cs="Times New Roman"/>
+          <w:sz w:val="24"/>
+          <w:szCs w:val="24"/>
+        </w:rPr>
         <w:t xml:space="preserve"> up some loose change to use the payphone on the next street over.</w:t>
       </w:r>
     </w:p>
     <w:p>
       <w:pPr>
         <w:ind w:firstLine="720"/>
+        <w:rPr>
+          <w:rFonts w:ascii="Times New Roman" w:hAnsi="Times New Roman" w:cs="Times New Roman"/>
+          <w:sz w:val="24"/>
+          <w:szCs w:val="24"/>
+        </w:rPr>
       </w:pPr>
       <w:r>
+        <w:rPr>
+          <w:rFonts w:ascii="Times New Roman" w:hAnsi="Times New Roman" w:cs="Times New Roman"/>
+          <w:sz w:val="24"/>
+          <w:szCs w:val="24"/>
+        </w:rPr>
         <w:t>“Hi.</w:t>
       </w:r>
       <w:r>
+        <w:rPr>
+          <w:rFonts w:ascii="Times New Roman" w:hAnsi="Times New Roman" w:cs="Times New Roman"/>
+          <w:sz w:val="24"/>
+          <w:szCs w:val="24"/>
+        </w:rPr>
         <w:t>” Chris muttered</w:t>
       </w:r>
       <w:r>
+        <w:rPr>
+          <w:rFonts w:ascii="Times New Roman" w:hAnsi="Times New Roman" w:cs="Times New Roman"/>
+          <w:sz w:val="24"/>
+          <w:szCs w:val="24"/>
+        </w:rPr>
         <w:t xml:space="preserve">. </w:t>
       </w:r>
       <w:r>
+        <w:rPr>
+          <w:rFonts w:ascii="Times New Roman" w:hAnsi="Times New Roman" w:cs="Times New Roman"/>
+          <w:sz w:val="24"/>
+          <w:szCs w:val="24"/>
+        </w:rPr>
         <w:t>“</w:t>
       </w:r>
       <w:r>
+        <w:rPr>
+          <w:rFonts w:ascii="Times New Roman" w:hAnsi="Times New Roman" w:cs="Times New Roman"/>
+          <w:sz w:val="24"/>
+          <w:szCs w:val="24"/>
+        </w:rPr>
         <w:t>Is Pastor</w:t>
       </w:r>
       <w:r>
+        <w:rPr>
+          <w:rFonts w:ascii="Times New Roman" w:hAnsi="Times New Roman" w:cs="Times New Roman"/>
+          <w:sz w:val="24"/>
+          <w:szCs w:val="24"/>
+        </w:rPr>
         <w:t xml:space="preserve"> Lowell available?”</w:t>
       </w:r>
       <w:r>
+        <w:rPr>
+          <w:rFonts w:ascii="Times New Roman" w:hAnsi="Times New Roman" w:cs="Times New Roman"/>
+          <w:sz w:val="24"/>
+          <w:szCs w:val="24"/>
+        </w:rPr>
         <w:t xml:space="preserve"> </w:t>
       </w:r>
     </w:p>
     <w:p>
       <w:pPr>
+        <w:pBdr>
+          <w:bottom w:val="single" w:sz="12" w:space="1" w:color="auto"/>
+        </w:pBdr>
         <w:ind w:firstLine="720"/>
+        <w:rPr>
+          <w:rFonts w:ascii="Times New Roman" w:hAnsi="Times New Roman" w:cs="Times New Roman"/>
+          <w:sz w:val="24"/>
+          <w:szCs w:val="24"/>
+        </w:rPr>
       </w:pPr>
+    </w:p>
+    <w:p>
+      <w:pPr>
+        <w:jc w:val="right"/>
+        <w:rPr>
+          <w:b/>
+        </w:rPr>
+      </w:pPr>
+      <w:r>
+        <w:rPr>
+          <w:rFonts w:ascii="Times New Roman" w:hAnsi="Times New Roman" w:cs="Times New Roman"/>
+          <w:b/>
+          <w:sz w:val="24"/>
+          <w:szCs w:val="24"/>
+        </w:rPr>
+        <w:t>Paul Cupido</w:t>
+      </w:r>
     </w:p>
     <w:sectPr>
       <w:pgSz w:w="12240" w:h="15840"/>

</xml_diff>